<commit_message>
part A&B in word file
</commit_message>
<xml_diff>
--- a/external/Seamless Cloning.docx
+++ b/external/Seamless Cloning.docx
@@ -11,59 +11,6 @@
       <w:bookmarkStart w:id="2" w:name="_Toc318188327"/>
       <w:bookmarkStart w:id="3" w:name="_Toc318189312"/>
       <w:bookmarkStart w:id="4" w:name="_Toc321147011"/>
-      <w:r>
-        <w:rPr>
-          <w:noProof/>
-        </w:rPr>
-        <w:drawing>
-          <wp:inline distT="0" distB="0" distL="0" distR="0" wp14:anchorId="0446AF6B" wp14:editId="26C45C9C">
-            <wp:extent cx="3657600" cy="5486400"/>
-            <wp:effectExtent l="0" t="0" r="0" b="0"/>
-            <wp:docPr id="22" name="Picture 1" descr="Bright blue glacial lake surrounded by white ice on a dark mountain"/>
-            <wp:cNvGraphicFramePr>
-              <a:graphicFrameLocks xmlns:a="http://schemas.openxmlformats.org/drawingml/2006/main" noChangeAspect="1"/>
-            </wp:cNvGraphicFramePr>
-            <a:graphic xmlns:a="http://schemas.openxmlformats.org/drawingml/2006/main">
-              <a:graphicData uri="http://schemas.openxmlformats.org/drawingml/2006/picture">
-                <pic:pic xmlns:pic="http://schemas.openxmlformats.org/drawingml/2006/picture">
-                  <pic:nvPicPr>
-                    <pic:cNvPr id="0" name="Picture 1"/>
-                    <pic:cNvPicPr preferRelativeResize="0">
-                      <a:picLocks noChangeAspect="1" noChangeArrowheads="1"/>
-                    </pic:cNvPicPr>
-                  </pic:nvPicPr>
-                  <pic:blipFill>
-                    <a:blip r:embed="rId7" cstate="print">
-                      <a:extLst>
-                        <a:ext uri="{28A0092B-C50C-407E-A947-70E740481C1C}">
-                          <a14:useLocalDpi xmlns:a14="http://schemas.microsoft.com/office/drawing/2010/main" val="0"/>
-                        </a:ext>
-                      </a:extLst>
-                    </a:blip>
-                    <a:stretch>
-                      <a:fillRect/>
-                    </a:stretch>
-                  </pic:blipFill>
-                  <pic:spPr bwMode="auto">
-                    <a:xfrm>
-                      <a:off x="0" y="0"/>
-                      <a:ext cx="3657600" cy="5486400"/>
-                    </a:xfrm>
-                    <a:prstGeom prst="rect">
-                      <a:avLst/>
-                    </a:prstGeom>
-                    <a:noFill/>
-                    <a:ln w="254000" cap="rnd">
-                      <a:noFill/>
-                    </a:ln>
-                    <a:effectLst/>
-                  </pic:spPr>
-                </pic:pic>
-              </a:graphicData>
-            </a:graphic>
-          </wp:inline>
-        </w:drawing>
-      </w:r>
     </w:p>
     <w:bookmarkEnd w:id="0"/>
     <w:bookmarkEnd w:id="1"/>
@@ -304,6 +251,67 @@
         </w:rPr>
         <w:t>Results:</w:t>
       </w:r>
+      <w:r>
+        <w:rPr>
+          <w:rFonts w:eastAsiaTheme="minorEastAsia"/>
+          <w:noProof/>
+        </w:rPr>
+        <w:t xml:space="preserve"> </w:t>
+      </w:r>
+      <w:r>
+        <w:rPr>
+          <w:rFonts w:eastAsiaTheme="minorEastAsia"/>
+          <w:noProof/>
+        </w:rPr>
+        <w:drawing>
+          <wp:inline distT="0" distB="0" distL="0" distR="0" wp14:anchorId="34FFBD86" wp14:editId="521685E9">
+            <wp:extent cx="5705475" cy="5041067"/>
+            <wp:effectExtent l="0" t="0" r="0" b="7620"/>
+            <wp:docPr id="1" name="Picture 1" descr="C:\Users\USER1\AppData\Local\Microsoft\Windows\INetCache\Content.Word\poisson-monkey-full.png"/>
+            <wp:cNvGraphicFramePr>
+              <a:graphicFrameLocks xmlns:a="http://schemas.openxmlformats.org/drawingml/2006/main" noChangeAspect="1"/>
+            </wp:cNvGraphicFramePr>
+            <a:graphic xmlns:a="http://schemas.openxmlformats.org/drawingml/2006/main">
+              <a:graphicData uri="http://schemas.openxmlformats.org/drawingml/2006/picture">
+                <pic:pic xmlns:pic="http://schemas.openxmlformats.org/drawingml/2006/picture">
+                  <pic:nvPicPr>
+                    <pic:cNvPr id="0" name="Picture 9" descr="C:\Users\USER1\AppData\Local\Microsoft\Windows\INetCache\Content.Word\poisson-monkey-full.png"/>
+                    <pic:cNvPicPr>
+                      <a:picLocks noChangeAspect="1" noChangeArrowheads="1"/>
+                    </pic:cNvPicPr>
+                  </pic:nvPicPr>
+                  <pic:blipFill>
+                    <a:blip r:embed="rId7">
+                      <a:extLst>
+                        <a:ext uri="{28A0092B-C50C-407E-A947-70E740481C1C}">
+                          <a14:useLocalDpi xmlns:a14="http://schemas.microsoft.com/office/drawing/2010/main" val="0"/>
+                        </a:ext>
+                      </a:extLst>
+                    </a:blip>
+                    <a:srcRect/>
+                    <a:stretch>
+                      <a:fillRect/>
+                    </a:stretch>
+                  </pic:blipFill>
+                  <pic:spPr bwMode="auto">
+                    <a:xfrm>
+                      <a:off x="0" y="0"/>
+                      <a:ext cx="5713749" cy="5048378"/>
+                    </a:xfrm>
+                    <a:prstGeom prst="rect">
+                      <a:avLst/>
+                    </a:prstGeom>
+                    <a:noFill/>
+                    <a:ln>
+                      <a:noFill/>
+                    </a:ln>
+                  </pic:spPr>
+                </pic:pic>
+              </a:graphicData>
+            </a:graphic>
+          </wp:inline>
+        </w:drawing>
+      </w:r>
     </w:p>
     <w:p>
       <w:pPr>
@@ -316,50 +324,283 @@
           <w:rFonts w:eastAsiaTheme="minorEastAsia"/>
         </w:rPr>
       </w:pPr>
+      <w:r>
+        <w:rPr>
+          <w:rFonts w:eastAsiaTheme="minorEastAsia"/>
+        </w:rPr>
+        <w:lastRenderedPageBreak/>
+        <w:pict>
+          <v:shapetype id="_x0000_t75" coordsize="21600,21600" o:spt="75" o:preferrelative="t" path="m@4@5l@4@11@9@11@9@5xe" filled="f" stroked="f">
+            <v:stroke joinstyle="miter"/>
+            <v:formulas>
+              <v:f eqn="if lineDrawn pixelLineWidth 0"/>
+              <v:f eqn="sum @0 1 0"/>
+              <v:f eqn="sum 0 0 @1"/>
+              <v:f eqn="prod @2 1 2"/>
+              <v:f eqn="prod @3 21600 pixelWidth"/>
+              <v:f eqn="prod @3 21600 pixelHeight"/>
+              <v:f eqn="sum @0 0 1"/>
+              <v:f eqn="prod @6 1 2"/>
+              <v:f eqn="prod @7 21600 pixelWidth"/>
+              <v:f eqn="sum @8 21600 0"/>
+              <v:f eqn="prod @7 21600 pixelHeight"/>
+              <v:f eqn="sum @10 21600 0"/>
+            </v:formulas>
+            <v:path o:extrusionok="f" gradientshapeok="t" o:connecttype="rect"/>
+            <o:lock v:ext="edit" aspectratio="t"/>
+          </v:shapetype>
+          <v:shape id="_x0000_i1053" type="#_x0000_t75" style="width:6in;height:285pt">
+            <v:imagedata r:id="rId8" o:title="poisson-monkey"/>
+          </v:shape>
+        </w:pict>
+      </w:r>
+      <w:r>
+        <w:rPr>
+          <w:rFonts w:eastAsiaTheme="minorEastAsia"/>
+        </w:rPr>
+        <w:t>Since there has been darkening to the center of the source image monkey face color, I’ve also tried using the source as monochromatic and got:</w:t>
+      </w:r>
+      <w:r>
+        <w:rPr>
+          <w:rFonts w:eastAsiaTheme="minorEastAsia"/>
+        </w:rPr>
+        <w:br/>
+      </w:r>
+      <w:r>
+        <w:rPr>
+          <w:rFonts w:eastAsiaTheme="minorEastAsia"/>
+        </w:rPr>
+        <w:pict>
+          <v:shape id="_x0000_i1054" type="#_x0000_t75" style="width:393pt;height:294.75pt">
+            <v:imagedata r:id="rId9" o:title="possion-monkey-mono-full"/>
+          </v:shape>
+        </w:pict>
+      </w:r>
+      <w:r>
+        <w:rPr>
+          <w:rFonts w:eastAsiaTheme="minorEastAsia"/>
+        </w:rPr>
+        <w:br/>
+      </w:r>
+      <w:r>
+        <w:rPr>
+          <w:rFonts w:eastAsiaTheme="minorEastAsia"/>
+        </w:rPr>
+        <w:br/>
+      </w:r>
+      <w:r>
+        <w:rPr>
+          <w:rFonts w:eastAsiaTheme="minorEastAsia"/>
+        </w:rPr>
+        <w:lastRenderedPageBreak/>
+        <w:t>Additional example:</w:t>
+      </w:r>
+      <w:r>
+        <w:rPr>
+          <w:rFonts w:eastAsiaTheme="minorEastAsia"/>
+        </w:rPr>
+        <w:br/>
+      </w:r>
+      <w:r>
+        <w:rPr>
+          <w:rFonts w:eastAsiaTheme="minorEastAsia"/>
+        </w:rPr>
+        <w:pict>
+          <v:shape id="_x0000_i1056" type="#_x0000_t75" style="width:6in;height:234pt">
+            <v:imagedata r:id="rId10" o:title="poisson-undersea-full"/>
+          </v:shape>
+        </w:pict>
+      </w:r>
+      <w:r>
+        <w:rPr>
+          <w:rFonts w:eastAsiaTheme="minorEastAsia"/>
+        </w:rPr>
+        <w:pict>
+          <v:shape id="_x0000_i1057" type="#_x0000_t75" style="width:6in;height:357pt">
+            <v:imagedata r:id="rId11" o:title="poisson-undersea"/>
+          </v:shape>
+        </w:pict>
+      </w:r>
+    </w:p>
+    <w:p>
+      <w:pPr>
+        <w:pStyle w:val="Heading1"/>
+      </w:pPr>
+      <w:r>
+        <w:lastRenderedPageBreak/>
+        <w:br/>
+      </w:r>
+      <w:r>
+        <w:t>Part B</w:t>
+      </w:r>
+    </w:p>
+    <w:p>
+      <w:r>
+        <w:t>As for this part, I’ve followed the revert section in the “Convolution Pyramids” paper and built in the implementation a Shepard’s interpolation kernel.</w:t>
+      </w:r>
+    </w:p>
+    <w:p>
+      <w:r>
+        <w:t>Results:</w:t>
+      </w:r>
+      <w:r>
+        <w:t xml:space="preserve"> </w:t>
+      </w:r>
+      <w:r>
+        <w:rPr>
+          <w:noProof/>
+        </w:rPr>
+        <w:drawing>
+          <wp:inline distT="0" distB="0" distL="0" distR="0">
+            <wp:extent cx="5486400" cy="3629025"/>
+            <wp:effectExtent l="0" t="0" r="0" b="9525"/>
+            <wp:docPr id="3" name="Picture 3" descr="C:\Users\USER1\AppData\Local\Microsoft\Windows\INetCache\Content.Word\shepard-monkey-big.png"/>
+            <wp:cNvGraphicFramePr>
+              <a:graphicFrameLocks xmlns:a="http://schemas.openxmlformats.org/drawingml/2006/main" noChangeAspect="1"/>
+            </wp:cNvGraphicFramePr>
+            <a:graphic xmlns:a="http://schemas.openxmlformats.org/drawingml/2006/main">
+              <a:graphicData uri="http://schemas.openxmlformats.org/drawingml/2006/picture">
+                <pic:pic xmlns:pic="http://schemas.openxmlformats.org/drawingml/2006/picture">
+                  <pic:nvPicPr>
+                    <pic:cNvPr id="0" name="Picture 46" descr="C:\Users\USER1\AppData\Local\Microsoft\Windows\INetCache\Content.Word\shepard-monkey-big.png"/>
+                    <pic:cNvPicPr>
+                      <a:picLocks noChangeAspect="1" noChangeArrowheads="1"/>
+                    </pic:cNvPicPr>
+                  </pic:nvPicPr>
+                  <pic:blipFill>
+                    <a:blip r:embed="rId12">
+                      <a:extLst>
+                        <a:ext uri="{28A0092B-C50C-407E-A947-70E740481C1C}">
+                          <a14:useLocalDpi xmlns:a14="http://schemas.microsoft.com/office/drawing/2010/main" val="0"/>
+                        </a:ext>
+                      </a:extLst>
+                    </a:blip>
+                    <a:srcRect/>
+                    <a:stretch>
+                      <a:fillRect/>
+                    </a:stretch>
+                  </pic:blipFill>
+                  <pic:spPr bwMode="auto">
+                    <a:xfrm>
+                      <a:off x="0" y="0"/>
+                      <a:ext cx="5486400" cy="3629025"/>
+                    </a:xfrm>
+                    <a:prstGeom prst="rect">
+                      <a:avLst/>
+                    </a:prstGeom>
+                    <a:noFill/>
+                    <a:ln>
+                      <a:noFill/>
+                    </a:ln>
+                  </pic:spPr>
+                </pic:pic>
+              </a:graphicData>
+            </a:graphic>
+          </wp:inline>
+        </w:drawing>
+      </w:r>
+    </w:p>
+    <w:p>
+      <w:r>
+        <w:pict>
+          <v:shape id="_x0000_i1068" type="#_x0000_t75" style="width:6in;height:213.75pt">
+            <v:imagedata r:id="rId13" o:title="shepards-monkey"/>
+          </v:shape>
+        </w:pict>
+      </w:r>
+      <w:r>
+        <w:br/>
+      </w:r>
+      <w:r>
+        <w:br/>
+      </w:r>
+      <w:r>
+        <w:lastRenderedPageBreak/>
+        <w:t xml:space="preserve">Additional </w:t>
+      </w:r>
+      <w:r>
+        <w:rPr>
+          <w:rFonts w:eastAsiaTheme="minorEastAsia"/>
+        </w:rPr>
+        <w:t>example</w:t>
+      </w:r>
+      <w:r>
+        <w:t>:</w:t>
+      </w:r>
+      <w:r>
+        <w:br/>
+      </w:r>
+      <w:r>
+        <w:rPr>
+          <w:noProof/>
+        </w:rPr>
+        <w:drawing>
+          <wp:inline distT="0" distB="0" distL="0" distR="0">
+            <wp:extent cx="5486400" cy="3667125"/>
+            <wp:effectExtent l="0" t="0" r="0" b="9525"/>
+            <wp:docPr id="4" name="Picture 4" descr="C:\Users\USER1\AppData\Local\Microsoft\Windows\INetCache\Content.Word\shepards-undersea-full.png"/>
+            <wp:cNvGraphicFramePr>
+              <a:graphicFrameLocks xmlns:a="http://schemas.openxmlformats.org/drawingml/2006/main" noChangeAspect="1"/>
+            </wp:cNvGraphicFramePr>
+            <a:graphic xmlns:a="http://schemas.openxmlformats.org/drawingml/2006/main">
+              <a:graphicData uri="http://schemas.openxmlformats.org/drawingml/2006/picture">
+                <pic:pic xmlns:pic="http://schemas.openxmlformats.org/drawingml/2006/picture">
+                  <pic:nvPicPr>
+                    <pic:cNvPr id="0" name="Picture 55" descr="C:\Users\USER1\AppData\Local\Microsoft\Windows\INetCache\Content.Word\shepards-undersea-full.png"/>
+                    <pic:cNvPicPr>
+                      <a:picLocks noChangeAspect="1" noChangeArrowheads="1"/>
+                    </pic:cNvPicPr>
+                  </pic:nvPicPr>
+                  <pic:blipFill>
+                    <a:blip r:embed="rId14">
+                      <a:extLst>
+                        <a:ext uri="{28A0092B-C50C-407E-A947-70E740481C1C}">
+                          <a14:useLocalDpi xmlns:a14="http://schemas.microsoft.com/office/drawing/2010/main" val="0"/>
+                        </a:ext>
+                      </a:extLst>
+                    </a:blip>
+                    <a:srcRect/>
+                    <a:stretch>
+                      <a:fillRect/>
+                    </a:stretch>
+                  </pic:blipFill>
+                  <pic:spPr bwMode="auto">
+                    <a:xfrm>
+                      <a:off x="0" y="0"/>
+                      <a:ext cx="5486400" cy="3667125"/>
+                    </a:xfrm>
+                    <a:prstGeom prst="rect">
+                      <a:avLst/>
+                    </a:prstGeom>
+                    <a:noFill/>
+                    <a:ln>
+                      <a:noFill/>
+                    </a:ln>
+                  </pic:spPr>
+                </pic:pic>
+              </a:graphicData>
+            </a:graphic>
+          </wp:inline>
+        </w:drawing>
+      </w:r>
+      <w:r>
+        <w:pict>
+          <v:shape id="_x0000_i1074" type="#_x0000_t75" style="width:6in;height:324pt">
+            <v:imagedata r:id="rId15" o:title="shepards-undersea"/>
+          </v:shape>
+        </w:pict>
+      </w:r>
+    </w:p>
+    <w:p>
+      <w:pPr>
+        <w:pStyle w:val="Heading1"/>
+      </w:pPr>
+      <w:r>
+        <w:lastRenderedPageBreak/>
+        <w:t>Part C</w:t>
+      </w:r>
       <w:bookmarkStart w:id="5" w:name="_GoBack"/>
       <w:bookmarkEnd w:id="5"/>
-    </w:p>
-    <w:p>
-      <w:pPr>
-        <w:pStyle w:val="Heading1"/>
-      </w:pPr>
-      <w:r>
-        <w:t>Part B</w:t>
-      </w:r>
-    </w:p>
-    <w:sdt>
-      <w:sdtPr>
-        <w:alias w:val="Paragraph Text:"/>
-        <w:tag w:val="Paragraph Text:"/>
-        <w:id w:val="-2013052735"/>
-        <w:placeholder>
-          <w:docPart w:val="DC243E1A832D455CB08C6A0045EB65DF"/>
-        </w:placeholder>
-        <w:temporary/>
-        <w:showingPlcHdr/>
-        <w15:appearance w15:val="hidden"/>
-      </w:sdtPr>
-      <w:sdtEndPr/>
-      <w:sdtContent>
-        <w:p>
-          <w:r>
-            <w:t>You might like the photo on the cover page as much as we do, but if it’s not ideal for your report, it’s easy to replace it with your own.</w:t>
-          </w:r>
-        </w:p>
-        <w:p>
-          <w:r>
-            <w:t>Just delete the placeholder picture. Then, on the Insert tab, click Picture to select one from your files.</w:t>
-          </w:r>
-        </w:p>
-      </w:sdtContent>
-    </w:sdt>
-    <w:p>
-      <w:pPr>
-        <w:pStyle w:val="Heading1"/>
-      </w:pPr>
-      <w:r>
-        <w:t>Part C</w:t>
-      </w:r>
     </w:p>
     <w:sdt>
       <w:sdtPr>
@@ -388,7 +629,7 @@
     </w:sdt>
     <w:p/>
     <w:sectPr>
-      <w:footerReference w:type="default" r:id="rId8"/>
+      <w:footerReference w:type="default" r:id="rId16"/>
       <w:pgSz w:w="12240" w:h="15840"/>
       <w:pgMar w:top="1728" w:right="1800" w:bottom="1440" w:left="1800" w:header="720" w:footer="720" w:gutter="0"/>
       <w:pgNumType w:start="0"/>
@@ -447,7 +688,7 @@
       <w:rPr>
         <w:noProof/>
       </w:rPr>
-      <w:t>1</w:t>
+      <w:t>6</w:t>
     </w:r>
     <w:r>
       <w:fldChar w:fldCharType="end"/>
@@ -2340,40 +2581,6 @@
   <w:docParts>
     <w:docPart>
       <w:docPartPr>
-        <w:name w:val="DC243E1A832D455CB08C6A0045EB65DF"/>
-        <w:category>
-          <w:name w:val="General"/>
-          <w:gallery w:val="placeholder"/>
-        </w:category>
-        <w:types>
-          <w:type w:val="bbPlcHdr"/>
-        </w:types>
-        <w:behaviors>
-          <w:behavior w:val="content"/>
-        </w:behaviors>
-        <w:guid w:val="{E9B5182B-ADF6-42AC-A1A5-889DB96B9512}"/>
-      </w:docPartPr>
-      <w:docPartBody>
-        <w:p>
-          <w:r>
-            <w:t>You might like the photo on the cover page as much as we do, but if it’s not ideal for your report, it’s easy to repla</w:t>
-          </w:r>
-          <w:r>
-            <w:t>ce it with your own.</w:t>
-          </w:r>
-        </w:p>
-        <w:p>
-          <w:pPr>
-            <w:pStyle w:val="DC243E1A832D455CB08C6A0045EB65DF"/>
-          </w:pPr>
-          <w:r>
-            <w:t>Just delete the placeholder picture. Then, on the Insert tab, click Picture to select one from your files.</w:t>
-          </w:r>
-        </w:p>
-      </w:docPartBody>
-    </w:docPart>
-    <w:docPart>
-      <w:docPartPr>
         <w:name w:val="F66A87F0DB31462EBC7F69314B2B3AB4"/>
         <w:category>
           <w:name w:val="General"/>
@@ -2524,7 +2731,7 @@
   </w:compat>
   <w:rsids>
     <w:rsidRoot w:val="00EC5B1C"/>
-    <w:rsid w:val="00E66698"/>
+    <w:rsid w:val="00D74641"/>
     <w:rsid w:val="00EC5B1C"/>
   </w:rsids>
   <m:mathPr>

</xml_diff>

<commit_message>
added C, not sure off analysis corrcetness yet.
</commit_message>
<xml_diff>
--- a/external/Seamless Cloning.docx
+++ b/external/Seamless Cloning.docx
@@ -599,35 +599,211 @@
         <w:lastRenderedPageBreak/>
         <w:t>Part C</w:t>
       </w:r>
+    </w:p>
+    <w:p>
+      <w:pPr>
+        <w:rPr>
+          <w:color w:val="FF0000"/>
+        </w:rPr>
+      </w:pPr>
+      <w:r>
+        <w:t xml:space="preserve">In the time complexity analysis for both parts we can tell that the heaviest operation is the seamless cloning as all the other preparations are linear with N, the number of pixels in the biggest image of source, target and mask. Therefore, we can state that since </w:t>
+      </w:r>
+      <w:r>
+        <w:t>Shepard's based convolution uses cv2.Filter2d which uses the frequency domain to a</w:t>
+      </w:r>
+      <w:r>
+        <w:t xml:space="preserve">pply the filter, therefore the </w:t>
+      </w:r>
+      <w:r>
+        <w:t>time complexity of the blending is bound by O(N</w:t>
+      </w:r>
+      <w:r>
+        <w:t xml:space="preserve"> </w:t>
+      </w:r>
+      <w:r>
+        <w:t>log</w:t>
+      </w:r>
+      <w:r>
+        <w:t xml:space="preserve"> </w:t>
+      </w:r>
+      <w:r>
+        <w:t>N).</w:t>
+      </w:r>
+      <w:r>
+        <w:br/>
+        <w:t xml:space="preserve">However, in </w:t>
+      </w:r>
+      <w:proofErr w:type="spellStart"/>
+      <w:r>
+        <w:t>Possion</w:t>
+      </w:r>
+      <w:proofErr w:type="spellEnd"/>
+      <w:r>
+        <w:t xml:space="preserve"> based solver, it builds the blend by solving a sparse linear</w:t>
+      </w:r>
+      <w:r>
+        <w:t xml:space="preserve"> equation using </w:t>
+      </w:r>
+      <w:proofErr w:type="spellStart"/>
+      <w:r>
+        <w:t>multifrontal</w:t>
+      </w:r>
+      <w:proofErr w:type="spellEnd"/>
+      <w:r>
+        <w:t xml:space="preserve"> LU </w:t>
+      </w:r>
+      <w:r>
+        <w:rPr>
+          <w:color w:val="FF0000"/>
+        </w:rPr>
+        <w:t>factorization</w:t>
+      </w:r>
+      <w:r>
+        <w:rPr>
+          <w:color w:val="FF0000"/>
+        </w:rPr>
+        <w:t xml:space="preserve"> which is bound by </w:t>
+      </w:r>
+      <m:oMath>
+        <m:r>
+          <w:rPr>
+            <w:rFonts w:ascii="Cambria Math" w:hAnsi="Cambria Math"/>
+            <w:color w:val="FF0000"/>
+          </w:rPr>
+          <m:t>Ω(</m:t>
+        </m:r>
+        <m:sSup>
+          <m:sSupPr>
+            <m:ctrlPr>
+              <w:rPr>
+                <w:rFonts w:ascii="Cambria Math" w:hAnsi="Cambria Math"/>
+                <w:i/>
+                <w:color w:val="FF0000"/>
+              </w:rPr>
+            </m:ctrlPr>
+          </m:sSupPr>
+          <m:e>
+            <m:r>
+              <w:rPr>
+                <w:rFonts w:ascii="Cambria Math" w:hAnsi="Cambria Math"/>
+                <w:color w:val="FF0000"/>
+              </w:rPr>
+              <m:t>N</m:t>
+            </m:r>
+          </m:e>
+          <m:sup>
+            <m:r>
+              <w:rPr>
+                <w:rFonts w:ascii="Cambria Math" w:hAnsi="Cambria Math"/>
+                <w:color w:val="FF0000"/>
+              </w:rPr>
+              <m:t>2</m:t>
+            </m:r>
+          </m:sup>
+        </m:sSup>
+        <m:r>
+          <w:rPr>
+            <w:rFonts w:ascii="Cambria Math" w:hAnsi="Cambria Math"/>
+            <w:color w:val="FF0000"/>
+          </w:rPr>
+          <m:t>)</m:t>
+        </m:r>
+      </m:oMath>
+      <w:r>
+        <w:rPr>
+          <w:color w:val="FF0000"/>
+        </w:rPr>
+        <w:t>.</w:t>
+      </w:r>
+    </w:p>
+    <w:p/>
+    <w:p>
+      <w:r>
+        <w:t xml:space="preserve">From profiling the execution on example 1 in each method I got </w:t>
+      </w:r>
+      <w:r>
+        <w:t>On Macbook Pro mid</w:t>
+      </w:r>
+      <w:r>
+        <w:t>-</w:t>
+      </w:r>
       <w:bookmarkStart w:id="5" w:name="_GoBack"/>
       <w:bookmarkEnd w:id="5"/>
+      <w:r>
+        <w:t>14, intel i5</w:t>
+      </w:r>
+      <w:r>
+        <w:rPr>
+          <w:b/>
+          <w:bCs/>
+        </w:rPr>
+        <w:t>:</w:t>
+      </w:r>
+      <w:r>
+        <w:rPr>
+          <w:b/>
+          <w:bCs/>
+        </w:rPr>
+        <w:br/>
+      </w:r>
+      <w:r>
+        <w:t>Shepard's seamless cloning RGB: 100%|</w:t>
+      </w:r>
+      <w:r>
+        <w:rPr>
+          <w:rFonts w:ascii="Times New Roman" w:hAnsi="Times New Roman" w:cs="Times New Roman"/>
+        </w:rPr>
+        <w:t>██████████</w:t>
+      </w:r>
+      <w:r>
+        <w:t xml:space="preserve">| 3/3 [00:00&lt;00:00,  </w:t>
+      </w:r>
+      <w:r>
+        <w:rPr>
+          <w:b/>
+          <w:bCs/>
+        </w:rPr>
+        <w:t>8.56it/s</w:t>
+      </w:r>
+      <w:r>
+        <w:t>]</w:t>
+      </w:r>
+      <w:r>
+        <w:br/>
+        <w:t>Po</w:t>
+      </w:r>
+      <w:r>
+        <w:t>i</w:t>
+      </w:r>
+      <w:r>
+        <w:t>sson seamless cloning RGB: 100%|</w:t>
+      </w:r>
+      <w:r>
+        <w:rPr>
+          <w:rFonts w:ascii="Times New Roman" w:hAnsi="Times New Roman" w:cs="Times New Roman"/>
+        </w:rPr>
+        <w:t>██████████</w:t>
+      </w:r>
+      <w:r>
+        <w:t>| 3/3 [03:36&lt;00:00</w:t>
+      </w:r>
+      <w:r>
+        <w:rPr>
+          <w:b/>
+          <w:bCs/>
+        </w:rPr>
+        <w:t>, 72.16s/it</w:t>
+      </w:r>
+      <w:r>
+        <w:t>]</w:t>
+      </w:r>
     </w:p>
-    <w:sdt>
-      <w:sdtPr>
-        <w:alias w:val="Paragraph Text:"/>
-        <w:tag w:val="Paragraph Text:"/>
-        <w:id w:val="1228275752"/>
-        <w:placeholder>
-          <w:docPart w:val="F66A87F0DB31462EBC7F69314B2B3AB4"/>
-        </w:placeholder>
-        <w:temporary/>
-        <w:showingPlcHdr/>
-        <w15:appearance w15:val="hidden"/>
-      </w:sdtPr>
-      <w:sdtContent>
-        <w:p>
-          <w:r>
-            <w:t>You might like the photo on the cover page as much as we do, but if it’s not ideal for your report, it’s easy to replace it with your own.</w:t>
-          </w:r>
-        </w:p>
-        <w:p>
-          <w:r>
-            <w:t>Just delete the placeholder picture. Then, on the Insert tab, click Picture to select one from your files.</w:t>
-          </w:r>
-        </w:p>
-      </w:sdtContent>
-    </w:sdt>
-    <w:p/>
+    <w:p>
+      <w:r>
+        <w:t>Where one iteration corresponds to one of the 3 RGB channel processing.</w:t>
+      </w:r>
+    </w:p>
     <w:sectPr>
       <w:footerReference w:type="default" r:id="rId16"/>
       <w:pgSz w:w="12240" w:h="15840"/>
@@ -1772,7 +1948,6 @@
   <w:style w:type="character" w:default="1" w:styleId="DefaultParagraphFont">
     <w:name w:val="Default Paragraph Font"/>
     <w:uiPriority w:val="1"/>
-    <w:semiHidden/>
     <w:unhideWhenUsed/>
   </w:style>
   <w:style w:type="table" w:default="1" w:styleId="TableNormal">
@@ -2574,681 +2749,6 @@
     </w:rPr>
   </w:style>
 </w:styles>
-</file>
-
-<file path=word/glossary/document.xml><?xml version="1.0" encoding="utf-8"?>
-<w:glossaryDocument xmlns:wpc="http://schemas.microsoft.com/office/word/2010/wordprocessingCanvas" xmlns:cx="http://schemas.microsoft.com/office/drawing/2014/chartex" xmlns:mc="http://schemas.openxmlformats.org/markup-compatibility/2006" xmlns:o="urn:schemas-microsoft-com:office:office" xmlns:r="http://schemas.openxmlformats.org/officeDocument/2006/relationships" xmlns:m="http://schemas.openxmlformats.org/officeDocument/2006/math" xmlns:v="urn:schemas-microsoft-com:vml" xmlns:wp14="http://schemas.microsoft.com/office/word/2010/wordprocessingDrawing" xmlns:wp="http://schemas.openxmlformats.org/drawingml/2006/wordprocessingDrawing" xmlns:w10="urn:schemas-microsoft-com:office:word" xmlns:w="http://schemas.openxmlformats.org/wordprocessingml/2006/main" xmlns:w14="http://schemas.microsoft.com/office/word/2010/wordml" xmlns:w15="http://schemas.microsoft.com/office/word/2012/wordml" xmlns:w16se="http://schemas.microsoft.com/office/word/2015/wordml/symex" xmlns:wpg="http://schemas.microsoft.com/office/word/2010/wordprocessingGroup" xmlns:wpi="http://schemas.microsoft.com/office/word/2010/wordprocessingInk" xmlns:wne="http://schemas.microsoft.com/office/word/2006/wordml" xmlns:wps="http://schemas.microsoft.com/office/word/2010/wordprocessingShape" mc:Ignorable="w14 w15 w16se wp14">
-  <w:docParts>
-    <w:docPart>
-      <w:docPartPr>
-        <w:name w:val="F66A87F0DB31462EBC7F69314B2B3AB4"/>
-        <w:category>
-          <w:name w:val="General"/>
-          <w:gallery w:val="placeholder"/>
-        </w:category>
-        <w:types>
-          <w:type w:val="bbPlcHdr"/>
-        </w:types>
-        <w:behaviors>
-          <w:behavior w:val="content"/>
-        </w:behaviors>
-        <w:guid w:val="{D0400C64-69FC-48DD-AC06-9CA502BDAB20}"/>
-      </w:docPartPr>
-      <w:docPartBody>
-        <w:p>
-          <w:r>
-            <w:t>You might like the photo on the cover page as much as we do, but if it’s not ideal for your report, it’s easy to replace it with your own.</w:t>
-          </w:r>
-        </w:p>
-        <w:p>
-          <w:pPr>
-            <w:pStyle w:val="F66A87F0DB31462EBC7F69314B2B3AB4"/>
-          </w:pPr>
-          <w:r>
-            <w:t>Just delete the placeholder picture. Then, on the Insert tab, click Picture to select one from your files.</w:t>
-          </w:r>
-        </w:p>
-      </w:docPartBody>
-    </w:docPart>
-  </w:docParts>
-</w:glossaryDocument>
-</file>
-
-<file path=word/glossary/fontTable.xml><?xml version="1.0" encoding="utf-8"?>
-<w:fonts xmlns:mc="http://schemas.openxmlformats.org/markup-compatibility/2006" xmlns:r="http://schemas.openxmlformats.org/officeDocument/2006/relationships" xmlns:w="http://schemas.openxmlformats.org/wordprocessingml/2006/main" xmlns:w14="http://schemas.microsoft.com/office/word/2010/wordml" xmlns:w15="http://schemas.microsoft.com/office/word/2012/wordml" xmlns:w16se="http://schemas.microsoft.com/office/word/2015/wordml/symex" mc:Ignorable="w14 w15 w16se">
-  <w:font w:name="Symbol">
-    <w:panose1 w:val="05050102010706020507"/>
-    <w:charset w:val="02"/>
-    <w:family w:val="roman"/>
-    <w:pitch w:val="variable"/>
-    <w:sig w:usb0="00000000" w:usb1="10000000" w:usb2="00000000" w:usb3="00000000" w:csb0="80000000" w:csb1="00000000"/>
-  </w:font>
-  <w:font w:name="Times New Roman">
-    <w:panose1 w:val="02020603050405020304"/>
-    <w:charset w:val="00"/>
-    <w:family w:val="roman"/>
-    <w:pitch w:val="variable"/>
-    <w:sig w:usb0="E0002AFF" w:usb1="C0007841" w:usb2="00000009" w:usb3="00000000" w:csb0="000001FF" w:csb1="00000000"/>
-  </w:font>
-  <w:font w:name="Century Gothic">
-    <w:panose1 w:val="020B0502020202020204"/>
-    <w:charset w:val="00"/>
-    <w:family w:val="swiss"/>
-    <w:pitch w:val="variable"/>
-    <w:sig w:usb0="00000287" w:usb1="00000000" w:usb2="00000000" w:usb3="00000000" w:csb0="0000009F" w:csb1="00000000"/>
-  </w:font>
-  <w:font w:name="Constantia">
-    <w:panose1 w:val="02030602050306030303"/>
-    <w:charset w:val="00"/>
-    <w:family w:val="roman"/>
-    <w:pitch w:val="variable"/>
-    <w:sig w:usb0="A00002EF" w:usb1="4000204B" w:usb2="00000000" w:usb3="00000000" w:csb0="0000019F" w:csb1="00000000"/>
-  </w:font>
-  <w:font w:name="Segoe UI">
-    <w:panose1 w:val="020B0502040204020203"/>
-    <w:charset w:val="00"/>
-    <w:family w:val="swiss"/>
-    <w:pitch w:val="variable"/>
-    <w:sig w:usb0="E4002EFF" w:usb1="C000E47F" w:usb2="00000009" w:usb3="00000000" w:csb0="000001FF" w:csb1="00000000"/>
-  </w:font>
-  <w:font w:name="Consolas">
-    <w:panose1 w:val="020B0609020204030204"/>
-    <w:charset w:val="00"/>
-    <w:family w:val="modern"/>
-    <w:pitch w:val="fixed"/>
-    <w:sig w:usb0="E00006FF" w:usb1="0000FCFF" w:usb2="00000001" w:usb3="00000000" w:csb0="0000019F" w:csb1="00000000"/>
-  </w:font>
-  <w:font w:name="Cambria Math">
-    <w:panose1 w:val="02040503050406030204"/>
-    <w:charset w:val="00"/>
-    <w:family w:val="roman"/>
-    <w:pitch w:val="variable"/>
-    <w:sig w:usb0="E00002FF" w:usb1="420024FF" w:usb2="00000000" w:usb3="00000000" w:csb0="0000019F" w:csb1="00000000"/>
-  </w:font>
-  <w:font w:name="Calibri">
-    <w:panose1 w:val="020F0502020204030204"/>
-    <w:charset w:val="00"/>
-    <w:family w:val="swiss"/>
-    <w:pitch w:val="variable"/>
-    <w:sig w:usb0="E1002AFF" w:usb1="4000ACFF" w:usb2="00000009" w:usb3="00000000" w:csb0="000001FF" w:csb1="00000000"/>
-  </w:font>
-  <w:font w:name="Arial">
-    <w:panose1 w:val="020B0604020202020204"/>
-    <w:charset w:val="00"/>
-    <w:family w:val="swiss"/>
-    <w:pitch w:val="variable"/>
-    <w:sig w:usb0="E0002AFF" w:usb1="C0007843" w:usb2="00000009" w:usb3="00000000" w:csb0="000001FF" w:csb1="00000000"/>
-  </w:font>
-  <w:font w:name="Calibri Light">
-    <w:panose1 w:val="020F0302020204030204"/>
-    <w:charset w:val="00"/>
-    <w:family w:val="swiss"/>
-    <w:pitch w:val="variable"/>
-    <w:sig w:usb0="E4002EFF" w:usb1="C000247B" w:usb2="00000009" w:usb3="00000000" w:csb0="000001FF" w:csb1="00000000"/>
-  </w:font>
-</w:fonts>
-</file>
-
-<file path=word/glossary/numbering.xml><?xml version="1.0" encoding="utf-8"?>
-<w:numbering xmlns:wpc="http://schemas.microsoft.com/office/word/2010/wordprocessingCanvas" xmlns:cx="http://schemas.microsoft.com/office/drawing/2014/chartex" xmlns:mc="http://schemas.openxmlformats.org/markup-compatibility/2006" xmlns:o="urn:schemas-microsoft-com:office:office" xmlns:r="http://schemas.openxmlformats.org/officeDocument/2006/relationships" xmlns:m="http://schemas.openxmlformats.org/officeDocument/2006/math" xmlns:v="urn:schemas-microsoft-com:vml" xmlns:wp14="http://schemas.microsoft.com/office/word/2010/wordprocessingDrawing" xmlns:wp="http://schemas.openxmlformats.org/drawingml/2006/wordprocessingDrawing" xmlns:w10="urn:schemas-microsoft-com:office:word" xmlns:w="http://schemas.openxmlformats.org/wordprocessingml/2006/main" xmlns:w14="http://schemas.microsoft.com/office/word/2010/wordml" xmlns:w15="http://schemas.microsoft.com/office/word/2012/wordml" xmlns:w16se="http://schemas.microsoft.com/office/word/2015/wordml/symex" xmlns:wpg="http://schemas.microsoft.com/office/word/2010/wordprocessingGroup" xmlns:wpi="http://schemas.microsoft.com/office/word/2010/wordprocessingInk" xmlns:wne="http://schemas.microsoft.com/office/word/2006/wordml" xmlns:wps="http://schemas.microsoft.com/office/word/2010/wordprocessingShape" mc:Ignorable="w14 w15 w16se wp14">
-  <w:abstractNum w:abstractNumId="0" w15:restartNumberingAfterBreak="0">
-    <w:nsid w:val="FFFFFF89"/>
-    <w:multiLevelType w:val="singleLevel"/>
-    <w:tmpl w:val="BAA6FCB4"/>
-    <w:lvl w:ilvl="0">
-      <w:start w:val="1"/>
-      <w:numFmt w:val="bullet"/>
-      <w:pStyle w:val="ListBullet"/>
-      <w:lvlText w:val="−"/>
-      <w:lvlJc w:val="left"/>
-      <w:pPr>
-        <w:ind w:left="720" w:hanging="360"/>
-      </w:pPr>
-      <w:rPr>
-        <w:rFonts w:ascii="Century Gothic" w:hAnsi="Century Gothic" w:hint="default"/>
-        <w:color w:val="0D0D0D" w:themeColor="text1" w:themeTint="F2"/>
-      </w:rPr>
-    </w:lvl>
-  </w:abstractNum>
-  <w:num w:numId="1">
-    <w:abstractNumId w:val="0"/>
-  </w:num>
-</w:numbering>
-</file>
-
-<file path=word/glossary/settings.xml><?xml version="1.0" encoding="utf-8"?>
-<w:settings xmlns:mc="http://schemas.openxmlformats.org/markup-compatibility/2006" xmlns:o="urn:schemas-microsoft-com:office:office" xmlns:r="http://schemas.openxmlformats.org/officeDocument/2006/relationships" xmlns:m="http://schemas.openxmlformats.org/officeDocument/2006/math" xmlns:v="urn:schemas-microsoft-com:vml" xmlns:w10="urn:schemas-microsoft-com:office:word" xmlns:w="http://schemas.openxmlformats.org/wordprocessingml/2006/main" xmlns:w14="http://schemas.microsoft.com/office/word/2010/wordml" xmlns:w15="http://schemas.microsoft.com/office/word/2012/wordml" xmlns:w16se="http://schemas.microsoft.com/office/word/2015/wordml/symex" xmlns:sl="http://schemas.openxmlformats.org/schemaLibrary/2006/main" mc:Ignorable="w14 w15 w16se">
-  <w:view w:val="normal"/>
-  <w:defaultTabStop w:val="720"/>
-  <w:characterSpacingControl w:val="doNotCompress"/>
-  <w:compat>
-    <w:useFELayout/>
-    <w:compatSetting w:name="compatibilityMode" w:uri="http://schemas.microsoft.com/office/word" w:val="15"/>
-    <w:compatSetting w:name="overrideTableStyleFontSizeAndJustification" w:uri="http://schemas.microsoft.com/office/word" w:val="1"/>
-    <w:compatSetting w:name="enableOpenTypeFeatures" w:uri="http://schemas.microsoft.com/office/word" w:val="1"/>
-    <w:compatSetting w:name="doNotFlipMirrorIndents" w:uri="http://schemas.microsoft.com/office/word" w:val="1"/>
-    <w:compatSetting w:name="differentiateMultirowTableHeaders" w:uri="http://schemas.microsoft.com/office/word" w:val="1"/>
-  </w:compat>
-  <w:rsids>
-    <w:rsidRoot w:val="00EC5B1C"/>
-    <w:rsid w:val="00D74641"/>
-    <w:rsid w:val="00EC5B1C"/>
-  </w:rsids>
-  <m:mathPr>
-    <m:mathFont m:val="Cambria Math"/>
-    <m:brkBin m:val="before"/>
-    <m:brkBinSub m:val="--"/>
-    <m:smallFrac m:val="0"/>
-    <m:dispDef/>
-    <m:lMargin m:val="0"/>
-    <m:rMargin m:val="0"/>
-    <m:defJc m:val="centerGroup"/>
-    <m:wrapIndent m:val="1440"/>
-    <m:intLim m:val="subSup"/>
-    <m:naryLim m:val="undOvr"/>
-  </m:mathPr>
-  <w:themeFontLang w:val="en-US" w:bidi="ar-SA"/>
-  <w:clrSchemeMapping w:bg1="light1" w:t1="dark1" w:bg2="light2" w:t2="dark2" w:accent1="accent1" w:accent2="accent2" w:accent3="accent3" w:accent4="accent4" w:accent5="accent5" w:accent6="accent6" w:hyperlink="hyperlink" w:followedHyperlink="followedHyperlink"/>
-  <w:decimalSymbol w:val="."/>
-  <w:listSeparator w:val=","/>
-  <w15:chartTrackingRefBased/>
-</w:settings>
-</file>
-
-<file path=word/glossary/styles.xml><?xml version="1.0" encoding="utf-8"?>
-<w:styles xmlns:mc="http://schemas.openxmlformats.org/markup-compatibility/2006" xmlns:r="http://schemas.openxmlformats.org/officeDocument/2006/relationships" xmlns:w="http://schemas.openxmlformats.org/wordprocessingml/2006/main" xmlns:w14="http://schemas.microsoft.com/office/word/2010/wordml" xmlns:w15="http://schemas.microsoft.com/office/word/2012/wordml" xmlns:w16se="http://schemas.microsoft.com/office/word/2015/wordml/symex" mc:Ignorable="w14 w15 w16se">
-  <w:docDefaults>
-    <w:rPrDefault>
-      <w:rPr>
-        <w:rFonts w:asciiTheme="minorHAnsi" w:eastAsiaTheme="minorEastAsia" w:hAnsiTheme="minorHAnsi" w:cstheme="minorBidi"/>
-        <w:sz w:val="22"/>
-        <w:szCs w:val="22"/>
-        <w:lang w:val="en-US" w:eastAsia="en-US" w:bidi="ar-SA"/>
-      </w:rPr>
-    </w:rPrDefault>
-    <w:pPrDefault>
-      <w:pPr>
-        <w:spacing w:after="160" w:line="259" w:lineRule="auto"/>
-      </w:pPr>
-    </w:pPrDefault>
-  </w:docDefaults>
-  <w:latentStyles w:defLockedState="0" w:defUIPriority="99" w:defSemiHidden="0" w:defUnhideWhenUsed="0" w:defQFormat="0" w:count="371">
-    <w:lsdException w:name="Normal" w:uiPriority="0" w:qFormat="1"/>
-    <w:lsdException w:name="heading 1" w:uiPriority="9" w:qFormat="1"/>
-    <w:lsdException w:name="heading 2" w:semiHidden="1" w:uiPriority="9" w:unhideWhenUsed="1" w:qFormat="1"/>
-    <w:lsdException w:name="heading 3" w:semiHidden="1" w:uiPriority="9" w:unhideWhenUsed="1" w:qFormat="1"/>
-    <w:lsdException w:name="heading 4" w:semiHidden="1" w:uiPriority="9" w:unhideWhenUsed="1" w:qFormat="1"/>
-    <w:lsdException w:name="heading 5" w:semiHidden="1" w:uiPriority="9" w:unhideWhenUsed="1" w:qFormat="1"/>
-    <w:lsdException w:name="heading 6" w:semiHidden="1" w:uiPriority="9" w:unhideWhenUsed="1" w:qFormat="1"/>
-    <w:lsdException w:name="heading 7" w:semiHidden="1" w:uiPriority="9" w:unhideWhenUsed="1" w:qFormat="1"/>
-    <w:lsdException w:name="heading 8" w:semiHidden="1" w:uiPriority="9" w:unhideWhenUsed="1" w:qFormat="1"/>
-    <w:lsdException w:name="heading 9" w:semiHidden="1" w:uiPriority="9" w:unhideWhenUsed="1" w:qFormat="1"/>
-    <w:lsdException w:name="index 1" w:semiHidden="1" w:unhideWhenUsed="1"/>
-    <w:lsdException w:name="index 2" w:semiHidden="1" w:unhideWhenUsed="1"/>
-    <w:lsdException w:name="index 3" w:semiHidden="1" w:unhideWhenUsed="1"/>
-    <w:lsdException w:name="index 4" w:semiHidden="1" w:unhideWhenUsed="1"/>
-    <w:lsdException w:name="index 5" w:semiHidden="1" w:unhideWhenUsed="1"/>
-    <w:lsdException w:name="index 6" w:semiHidden="1" w:unhideWhenUsed="1"/>
-    <w:lsdException w:name="index 7" w:semiHidden="1" w:unhideWhenUsed="1"/>
-    <w:lsdException w:name="index 8" w:semiHidden="1" w:unhideWhenUsed="1"/>
-    <w:lsdException w:name="index 9" w:semiHidden="1" w:unhideWhenUsed="1"/>
-    <w:lsdException w:name="toc 1" w:semiHidden="1" w:uiPriority="39" w:unhideWhenUsed="1"/>
-    <w:lsdException w:name="toc 2" w:semiHidden="1" w:uiPriority="39" w:unhideWhenUsed="1"/>
-    <w:lsdException w:name="toc 3" w:semiHidden="1" w:uiPriority="39" w:unhideWhenUsed="1"/>
-    <w:lsdException w:name="toc 4" w:semiHidden="1" w:uiPriority="39" w:unhideWhenUsed="1"/>
-    <w:lsdException w:name="toc 5" w:semiHidden="1" w:uiPriority="39" w:unhideWhenUsed="1"/>
-    <w:lsdException w:name="toc 6" w:semiHidden="1" w:uiPriority="39" w:unhideWhenUsed="1"/>
-    <w:lsdException w:name="toc 7" w:semiHidden="1" w:uiPriority="39" w:unhideWhenUsed="1"/>
-    <w:lsdException w:name="toc 8" w:semiHidden="1" w:uiPriority="39" w:unhideWhenUsed="1"/>
-    <w:lsdException w:name="toc 9" w:semiHidden="1" w:uiPriority="39" w:unhideWhenUsed="1"/>
-    <w:lsdException w:name="Normal Indent" w:semiHidden="1" w:unhideWhenUsed="1"/>
-    <w:lsdException w:name="footnote text" w:semiHidden="1" w:unhideWhenUsed="1"/>
-    <w:lsdException w:name="annotation text" w:semiHidden="1" w:unhideWhenUsed="1"/>
-    <w:lsdException w:name="header" w:semiHidden="1" w:unhideWhenUsed="1"/>
-    <w:lsdException w:name="footer" w:semiHidden="1" w:unhideWhenUsed="1"/>
-    <w:lsdException w:name="index heading" w:semiHidden="1" w:unhideWhenUsed="1"/>
-    <w:lsdException w:name="caption" w:semiHidden="1" w:uiPriority="35" w:unhideWhenUsed="1" w:qFormat="1"/>
-    <w:lsdException w:name="table of figures" w:semiHidden="1" w:unhideWhenUsed="1"/>
-    <w:lsdException w:name="envelope address" w:semiHidden="1" w:unhideWhenUsed="1"/>
-    <w:lsdException w:name="envelope return" w:semiHidden="1" w:unhideWhenUsed="1"/>
-    <w:lsdException w:name="footnote reference" w:semiHidden="1" w:unhideWhenUsed="1"/>
-    <w:lsdException w:name="annotation reference" w:semiHidden="1" w:unhideWhenUsed="1"/>
-    <w:lsdException w:name="line number" w:semiHidden="1" w:unhideWhenUsed="1"/>
-    <w:lsdException w:name="page number" w:semiHidden="1" w:unhideWhenUsed="1"/>
-    <w:lsdException w:name="endnote reference" w:semiHidden="1" w:unhideWhenUsed="1"/>
-    <w:lsdException w:name="endnote text" w:semiHidden="1" w:unhideWhenUsed="1"/>
-    <w:lsdException w:name="table of authorities" w:semiHidden="1" w:unhideWhenUsed="1"/>
-    <w:lsdException w:name="macro" w:semiHidden="1" w:unhideWhenUsed="1"/>
-    <w:lsdException w:name="toa heading" w:semiHidden="1" w:unhideWhenUsed="1"/>
-    <w:lsdException w:name="List" w:semiHidden="1" w:unhideWhenUsed="1"/>
-    <w:lsdException w:name="List Bullet" w:semiHidden="1" w:uiPriority="10" w:unhideWhenUsed="1" w:qFormat="1"/>
-    <w:lsdException w:name="List Number" w:semiHidden="1" w:unhideWhenUsed="1"/>
-    <w:lsdException w:name="List 2" w:semiHidden="1" w:unhideWhenUsed="1"/>
-    <w:lsdException w:name="List 3" w:semiHidden="1" w:unhideWhenUsed="1"/>
-    <w:lsdException w:name="List 4" w:semiHidden="1" w:unhideWhenUsed="1"/>
-    <w:lsdException w:name="List 5" w:semiHidden="1" w:unhideWhenUsed="1"/>
-    <w:lsdException w:name="List Bullet 2" w:semiHidden="1" w:unhideWhenUsed="1"/>
-    <w:lsdException w:name="List Bullet 3" w:semiHidden="1" w:unhideWhenUsed="1"/>
-    <w:lsdException w:name="List Bullet 4" w:semiHidden="1" w:unhideWhenUsed="1"/>
-    <w:lsdException w:name="List Bullet 5" w:semiHidden="1" w:unhideWhenUsed="1"/>
-    <w:lsdException w:name="List Number 2" w:semiHidden="1" w:unhideWhenUsed="1"/>
-    <w:lsdException w:name="List Number 3" w:semiHidden="1" w:unhideWhenUsed="1"/>
-    <w:lsdException w:name="List Number 4" w:semiHidden="1" w:unhideWhenUsed="1"/>
-    <w:lsdException w:name="List Number 5" w:semiHidden="1" w:unhideWhenUsed="1"/>
-    <w:lsdException w:name="Title" w:uiPriority="10" w:qFormat="1"/>
-    <w:lsdException w:name="Closing" w:semiHidden="1" w:unhideWhenUsed="1"/>
-    <w:lsdException w:name="Signature" w:semiHidden="1" w:unhideWhenUsed="1"/>
-    <w:lsdException w:name="Default Paragraph Font" w:semiHidden="1" w:uiPriority="1" w:unhideWhenUsed="1"/>
-    <w:lsdException w:name="Body Text" w:semiHidden="1" w:unhideWhenUsed="1"/>
-    <w:lsdException w:name="Body Text Indent" w:semiHidden="1" w:unhideWhenUsed="1"/>
-    <w:lsdException w:name="List Continue" w:semiHidden="1" w:unhideWhenUsed="1"/>
-    <w:lsdException w:name="List Continue 2" w:semiHidden="1" w:unhideWhenUsed="1"/>
-    <w:lsdException w:name="List Continue 3" w:semiHidden="1" w:unhideWhenUsed="1"/>
-    <w:lsdException w:name="List Continue 4" w:semiHidden="1" w:unhideWhenUsed="1"/>
-    <w:lsdException w:name="List Continue 5" w:semiHidden="1" w:unhideWhenUsed="1"/>
-    <w:lsdException w:name="Message Header" w:semiHidden="1" w:unhideWhenUsed="1"/>
-    <w:lsdException w:name="Subtitle" w:uiPriority="11" w:qFormat="1"/>
-    <w:lsdException w:name="Salutation" w:semiHidden="1" w:unhideWhenUsed="1"/>
-    <w:lsdException w:name="Date" w:semiHidden="1" w:unhideWhenUsed="1"/>
-    <w:lsdException w:name="Body Text First Indent" w:semiHidden="1" w:unhideWhenUsed="1"/>
-    <w:lsdException w:name="Body Text First Indent 2" w:semiHidden="1" w:unhideWhenUsed="1"/>
-    <w:lsdException w:name="Note Heading" w:semiHidden="1" w:unhideWhenUsed="1"/>
-    <w:lsdException w:name="Body Text 2" w:semiHidden="1" w:unhideWhenUsed="1"/>
-    <w:lsdException w:name="Body Text 3" w:semiHidden="1" w:unhideWhenUsed="1"/>
-    <w:lsdException w:name="Body Text Indent 2" w:semiHidden="1" w:unhideWhenUsed="1"/>
-    <w:lsdException w:name="Body Text Indent 3" w:semiHidden="1" w:unhideWhenUsed="1"/>
-    <w:lsdException w:name="Block Text" w:semiHidden="1" w:unhideWhenUsed="1"/>
-    <w:lsdException w:name="Hyperlink" w:semiHidden="1" w:unhideWhenUsed="1"/>
-    <w:lsdException w:name="FollowedHyperlink" w:semiHidden="1" w:unhideWhenUsed="1"/>
-    <w:lsdException w:name="Strong" w:uiPriority="22" w:qFormat="1"/>
-    <w:lsdException w:name="Emphasis" w:uiPriority="20" w:qFormat="1"/>
-    <w:lsdException w:name="Document Map" w:semiHidden="1" w:unhideWhenUsed="1"/>
-    <w:lsdException w:name="Plain Text" w:semiHidden="1" w:unhideWhenUsed="1"/>
-    <w:lsdException w:name="E-mail Signature" w:semiHidden="1" w:unhideWhenUsed="1"/>
-    <w:lsdException w:name="HTML Top of Form" w:semiHidden="1" w:unhideWhenUsed="1"/>
-    <w:lsdException w:name="HTML Bottom of Form" w:semiHidden="1" w:unhideWhenUsed="1"/>
-    <w:lsdException w:name="Normal (Web)" w:semiHidden="1" w:unhideWhenUsed="1"/>
-    <w:lsdException w:name="HTML Acronym" w:semiHidden="1" w:unhideWhenUsed="1"/>
-    <w:lsdException w:name="HTML Address" w:semiHidden="1" w:unhideWhenUsed="1"/>
-    <w:lsdException w:name="HTML Cite" w:semiHidden="1" w:unhideWhenUsed="1"/>
-    <w:lsdException w:name="HTML Code" w:semiHidden="1" w:unhideWhenUsed="1"/>
-    <w:lsdException w:name="HTML Definition" w:semiHidden="1" w:unhideWhenUsed="1"/>
-    <w:lsdException w:name="HTML Keyboard" w:semiHidden="1" w:unhideWhenUsed="1"/>
-    <w:lsdException w:name="HTML Preformatted" w:semiHidden="1" w:unhideWhenUsed="1"/>
-    <w:lsdException w:name="HTML Sample" w:semiHidden="1" w:unhideWhenUsed="1"/>
-    <w:lsdException w:name="HTML Typewriter" w:semiHidden="1" w:unhideWhenUsed="1"/>
-    <w:lsdException w:name="HTML Variable" w:semiHidden="1" w:unhideWhenUsed="1"/>
-    <w:lsdException w:name="Normal Table" w:semiHidden="1" w:unhideWhenUsed="1"/>
-    <w:lsdException w:name="annotation subject" w:semiHidden="1" w:unhideWhenUsed="1"/>
-    <w:lsdException w:name="No List" w:semiHidden="1" w:unhideWhenUsed="1"/>
-    <w:lsdException w:name="Outline List 1" w:semiHidden="1" w:unhideWhenUsed="1"/>
-    <w:lsdException w:name="Outline List 2" w:semiHidden="1" w:unhideWhenUsed="1"/>
-    <w:lsdException w:name="Outline List 3" w:semiHidden="1" w:unhideWhenUsed="1"/>
-    <w:lsdException w:name="Table Simple 1" w:semiHidden="1" w:unhideWhenUsed="1"/>
-    <w:lsdException w:name="Table Simple 2" w:semiHidden="1" w:unhideWhenUsed="1"/>
-    <w:lsdException w:name="Table Simple 3" w:semiHidden="1" w:unhideWhenUsed="1"/>
-    <w:lsdException w:name="Table Classic 1" w:semiHidden="1" w:unhideWhenUsed="1"/>
-    <w:lsdException w:name="Table Classic 2" w:semiHidden="1" w:unhideWhenUsed="1"/>
-    <w:lsdException w:name="Table Classic 3" w:semiHidden="1" w:unhideWhenUsed="1"/>
-    <w:lsdException w:name="Table Classic 4" w:semiHidden="1" w:unhideWhenUsed="1"/>
-    <w:lsdException w:name="Table Colorful 1" w:semiHidden="1" w:unhideWhenUsed="1"/>
-    <w:lsdException w:name="Table Colorful 2" w:semiHidden="1" w:unhideWhenUsed="1"/>
-    <w:lsdException w:name="Table Colorful 3" w:semiHidden="1" w:unhideWhenUsed="1"/>
-    <w:lsdException w:name="Table Columns 1" w:semiHidden="1" w:unhideWhenUsed="1"/>
-    <w:lsdException w:name="Table Columns 2" w:semiHidden="1" w:unhideWhenUsed="1"/>
-    <w:lsdException w:name="Table Columns 3" w:semiHidden="1" w:unhideWhenUsed="1"/>
-    <w:lsdException w:name="Table Columns 4" w:semiHidden="1" w:unhideWhenUsed="1"/>
-    <w:lsdException w:name="Table Columns 5" w:semiHidden="1" w:unhideWhenUsed="1"/>
-    <w:lsdException w:name="Table Grid 1" w:semiHidden="1" w:unhideWhenUsed="1"/>
-    <w:lsdException w:name="Table Grid 2" w:semiHidden="1" w:unhideWhenUsed="1"/>
-    <w:lsdException w:name="Table Grid 3" w:semiHidden="1" w:unhideWhenUsed="1"/>
-    <w:lsdException w:name="Table Grid 4" w:semiHidden="1" w:unhideWhenUsed="1"/>
-    <w:lsdException w:name="Table Grid 5" w:semiHidden="1" w:unhideWhenUsed="1"/>
-    <w:lsdException w:name="Table Grid 6" w:semiHidden="1" w:unhideWhenUsed="1"/>
-    <w:lsdException w:name="Table Grid 7" w:semiHidden="1" w:unhideWhenUsed="1"/>
-    <w:lsdException w:name="Table Grid 8" w:semiHidden="1" w:unhideWhenUsed="1"/>
-    <w:lsdException w:name="Table List 1" w:semiHidden="1" w:unhideWhenUsed="1"/>
-    <w:lsdException w:name="Table List 2" w:semiHidden="1" w:unhideWhenUsed="1"/>
-    <w:lsdException w:name="Table List 3" w:semiHidden="1" w:unhideWhenUsed="1"/>
-    <w:lsdException w:name="Table List 4" w:semiHidden="1" w:unhideWhenUsed="1"/>
-    <w:lsdException w:name="Table List 5" w:semiHidden="1" w:unhideWhenUsed="1"/>
-    <w:lsdException w:name="Table List 6" w:semiHidden="1" w:unhideWhenUsed="1"/>
-    <w:lsdException w:name="Table List 7" w:semiHidden="1" w:unhideWhenUsed="1"/>
-    <w:lsdException w:name="Table List 8" w:semiHidden="1" w:unhideWhenUsed="1"/>
-    <w:lsdException w:name="Table 3D effects 1" w:semiHidden="1" w:unhideWhenUsed="1"/>
-    <w:lsdException w:name="Table 3D effects 2" w:semiHidden="1" w:unhideWhenUsed="1"/>
-    <w:lsdException w:name="Table 3D effects 3" w:semiHidden="1" w:unhideWhenUsed="1"/>
-    <w:lsdException w:name="Table Contemporary" w:semiHidden="1" w:unhideWhenUsed="1"/>
-    <w:lsdException w:name="Table Elegant" w:semiHidden="1" w:unhideWhenUsed="1"/>
-    <w:lsdException w:name="Table Professional" w:semiHidden="1" w:unhideWhenUsed="1"/>
-    <w:lsdException w:name="Table Subtle 1" w:semiHidden="1" w:unhideWhenUsed="1"/>
-    <w:lsdException w:name="Table Subtle 2" w:semiHidden="1" w:unhideWhenUsed="1"/>
-    <w:lsdException w:name="Table Web 1" w:semiHidden="1" w:unhideWhenUsed="1"/>
-    <w:lsdException w:name="Table Web 2" w:semiHidden="1" w:unhideWhenUsed="1"/>
-    <w:lsdException w:name="Table Web 3" w:semiHidden="1" w:unhideWhenUsed="1"/>
-    <w:lsdException w:name="Balloon Text" w:semiHidden="1" w:unhideWhenUsed="1"/>
-    <w:lsdException w:name="Table Grid" w:uiPriority="39"/>
-    <w:lsdException w:name="Table Theme" w:semiHidden="1" w:unhideWhenUsed="1"/>
-    <w:lsdException w:name="Placeholder Text" w:semiHidden="1"/>
-    <w:lsdException w:name="No Spacing" w:uiPriority="1" w:qFormat="1"/>
-    <w:lsdException w:name="Light Shading" w:uiPriority="60"/>
-    <w:lsdException w:name="Light List" w:uiPriority="61"/>
-    <w:lsdException w:name="Light Grid" w:uiPriority="62"/>
-    <w:lsdException w:name="Medium Shading 1" w:uiPriority="63"/>
-    <w:lsdException w:name="Medium Shading 2" w:uiPriority="64"/>
-    <w:lsdException w:name="Medium List 1" w:uiPriority="65"/>
-    <w:lsdException w:name="Medium List 2" w:uiPriority="66"/>
-    <w:lsdException w:name="Medium Grid 1" w:uiPriority="67"/>
-    <w:lsdException w:name="Medium Grid 2" w:uiPriority="68"/>
-    <w:lsdException w:name="Medium Grid 3" w:uiPriority="69"/>
-    <w:lsdException w:name="Dark List" w:uiPriority="70"/>
-    <w:lsdException w:name="Colorful Shading" w:uiPriority="71"/>
-    <w:lsdException w:name="Colorful List" w:uiPriority="72"/>
-    <w:lsdException w:name="Colorful Grid" w:uiPriority="73"/>
-    <w:lsdException w:name="Light Shading Accent 1" w:uiPriority="60"/>
-    <w:lsdException w:name="Light List Accent 1" w:uiPriority="61"/>
-    <w:lsdException w:name="Light Grid Accent 1" w:uiPriority="62"/>
-    <w:lsdException w:name="Medium Shading 1 Accent 1" w:uiPriority="63"/>
-    <w:lsdException w:name="Medium Shading 2 Accent 1" w:uiPriority="64"/>
-    <w:lsdException w:name="Medium List 1 Accent 1" w:uiPriority="65"/>
-    <w:lsdException w:name="Revision" w:semiHidden="1"/>
-    <w:lsdException w:name="List Paragraph" w:uiPriority="34" w:qFormat="1"/>
-    <w:lsdException w:name="Quote" w:uiPriority="29" w:qFormat="1"/>
-    <w:lsdException w:name="Intense Quote" w:uiPriority="30" w:qFormat="1"/>
-    <w:lsdException w:name="Medium List 2 Accent 1" w:uiPriority="66"/>
-    <w:lsdException w:name="Medium Grid 1 Accent 1" w:uiPriority="67"/>
-    <w:lsdException w:name="Medium Grid 2 Accent 1" w:uiPriority="68"/>
-    <w:lsdException w:name="Medium Grid 3 Accent 1" w:uiPriority="69"/>
-    <w:lsdException w:name="Dark List Accent 1" w:uiPriority="70"/>
-    <w:lsdException w:name="Colorful Shading Accent 1" w:uiPriority="71"/>
-    <w:lsdException w:name="Colorful List Accent 1" w:uiPriority="72"/>
-    <w:lsdException w:name="Colorful Grid Accent 1" w:uiPriority="73"/>
-    <w:lsdException w:name="Light Shading Accent 2" w:uiPriority="60"/>
-    <w:lsdException w:name="Light List Accent 2" w:uiPriority="61"/>
-    <w:lsdException w:name="Light Grid Accent 2" w:uiPriority="62"/>
-    <w:lsdException w:name="Medium Shading 1 Accent 2" w:uiPriority="63"/>
-    <w:lsdException w:name="Medium Shading 2 Accent 2" w:uiPriority="64"/>
-    <w:lsdException w:name="Medium List 1 Accent 2" w:uiPriority="65"/>
-    <w:lsdException w:name="Medium List 2 Accent 2" w:uiPriority="66"/>
-    <w:lsdException w:name="Medium Grid 1 Accent 2" w:uiPriority="67"/>
-    <w:lsdException w:name="Medium Grid 2 Accent 2" w:uiPriority="68"/>
-    <w:lsdException w:name="Medium Grid 3 Accent 2" w:uiPriority="69"/>
-    <w:lsdException w:name="Dark List Accent 2" w:uiPriority="70"/>
-    <w:lsdException w:name="Colorful Shading Accent 2" w:uiPriority="71"/>
-    <w:lsdException w:name="Colorful List Accent 2" w:uiPriority="72"/>
-    <w:lsdException w:name="Colorful Grid Accent 2" w:uiPriority="73"/>
-    <w:lsdException w:name="Light Shading Accent 3" w:uiPriority="60"/>
-    <w:lsdException w:name="Light List Accent 3" w:uiPriority="61"/>
-    <w:lsdException w:name="Light Grid Accent 3" w:uiPriority="62"/>
-    <w:lsdException w:name="Medium Shading 1 Accent 3" w:uiPriority="63"/>
-    <w:lsdException w:name="Medium Shading 2 Accent 3" w:uiPriority="64"/>
-    <w:lsdException w:name="Medium List 1 Accent 3" w:uiPriority="65"/>
-    <w:lsdException w:name="Medium List 2 Accent 3" w:uiPriority="66"/>
-    <w:lsdException w:name="Medium Grid 1 Accent 3" w:uiPriority="67"/>
-    <w:lsdException w:name="Medium Grid 2 Accent 3" w:uiPriority="68"/>
-    <w:lsdException w:name="Medium Grid 3 Accent 3" w:uiPriority="69"/>
-    <w:lsdException w:name="Dark List Accent 3" w:uiPriority="70"/>
-    <w:lsdException w:name="Colorful Shading Accent 3" w:uiPriority="71"/>
-    <w:lsdException w:name="Colorful List Accent 3" w:uiPriority="72"/>
-    <w:lsdException w:name="Colorful Grid Accent 3" w:uiPriority="73"/>
-    <w:lsdException w:name="Light Shading Accent 4" w:uiPriority="60"/>
-    <w:lsdException w:name="Light List Accent 4" w:uiPriority="61"/>
-    <w:lsdException w:name="Light Grid Accent 4" w:uiPriority="62"/>
-    <w:lsdException w:name="Medium Shading 1 Accent 4" w:uiPriority="63"/>
-    <w:lsdException w:name="Medium Shading 2 Accent 4" w:uiPriority="64"/>
-    <w:lsdException w:name="Medium List 1 Accent 4" w:uiPriority="65"/>
-    <w:lsdException w:name="Medium List 2 Accent 4" w:uiPriority="66"/>
-    <w:lsdException w:name="Medium Grid 1 Accent 4" w:uiPriority="67"/>
-    <w:lsdException w:name="Medium Grid 2 Accent 4" w:uiPriority="68"/>
-    <w:lsdException w:name="Medium Grid 3 Accent 4" w:uiPriority="69"/>
-    <w:lsdException w:name="Dark List Accent 4" w:uiPriority="70"/>
-    <w:lsdException w:name="Colorful Shading Accent 4" w:uiPriority="71"/>
-    <w:lsdException w:name="Colorful List Accent 4" w:uiPriority="72"/>
-    <w:lsdException w:name="Colorful Grid Accent 4" w:uiPriority="73"/>
-    <w:lsdException w:name="Light Shading Accent 5" w:uiPriority="60"/>
-    <w:lsdException w:name="Light List Accent 5" w:uiPriority="61"/>
-    <w:lsdException w:name="Light Grid Accent 5" w:uiPriority="62"/>
-    <w:lsdException w:name="Medium Shading 1 Accent 5" w:uiPriority="63"/>
-    <w:lsdException w:name="Medium Shading 2 Accent 5" w:uiPriority="64"/>
-    <w:lsdException w:name="Medium List 1 Accent 5" w:uiPriority="65"/>
-    <w:lsdException w:name="Medium List 2 Accent 5" w:uiPriority="66"/>
-    <w:lsdException w:name="Medium Grid 1 Accent 5" w:uiPriority="67"/>
-    <w:lsdException w:name="Medium Grid 2 Accent 5" w:uiPriority="68"/>
-    <w:lsdException w:name="Medium Grid 3 Accent 5" w:uiPriority="69"/>
-    <w:lsdException w:name="Dark List Accent 5" w:uiPriority="70"/>
-    <w:lsdException w:name="Colorful Shading Accent 5" w:uiPriority="71"/>
-    <w:lsdException w:name="Colorful List Accent 5" w:uiPriority="72"/>
-    <w:lsdException w:name="Colorful Grid Accent 5" w:uiPriority="73"/>
-    <w:lsdException w:name="Light Shading Accent 6" w:uiPriority="60"/>
-    <w:lsdException w:name="Light List Accent 6" w:uiPriority="61"/>
-    <w:lsdException w:name="Light Grid Accent 6" w:uiPriority="62"/>
-    <w:lsdException w:name="Medium Shading 1 Accent 6" w:uiPriority="63"/>
-    <w:lsdException w:name="Medium Shading 2 Accent 6" w:uiPriority="64"/>
-    <w:lsdException w:name="Medium List 1 Accent 6" w:uiPriority="65"/>
-    <w:lsdException w:name="Medium List 2 Accent 6" w:uiPriority="66"/>
-    <w:lsdException w:name="Medium Grid 1 Accent 6" w:uiPriority="67"/>
-    <w:lsdException w:name="Medium Grid 2 Accent 6" w:uiPriority="68"/>
-    <w:lsdException w:name="Medium Grid 3 Accent 6" w:uiPriority="69"/>
-    <w:lsdException w:name="Dark List Accent 6" w:uiPriority="70"/>
-    <w:lsdException w:name="Colorful Shading Accent 6" w:uiPriority="71"/>
-    <w:lsdException w:name="Colorful List Accent 6" w:uiPriority="72"/>
-    <w:lsdException w:name="Colorful Grid Accent 6" w:uiPriority="73"/>
-    <w:lsdException w:name="Subtle Emphasis" w:uiPriority="19" w:qFormat="1"/>
-    <w:lsdException w:name="Intense Emphasis" w:uiPriority="21" w:qFormat="1"/>
-    <w:lsdException w:name="Subtle Reference" w:uiPriority="31" w:qFormat="1"/>
-    <w:lsdException w:name="Intense Reference" w:uiPriority="32" w:qFormat="1"/>
-    <w:lsdException w:name="Book Title" w:uiPriority="33" w:qFormat="1"/>
-    <w:lsdException w:name="Bibliography" w:semiHidden="1" w:uiPriority="37" w:unhideWhenUsed="1"/>
-    <w:lsdException w:name="TOC Heading" w:semiHidden="1" w:uiPriority="39" w:unhideWhenUsed="1" w:qFormat="1"/>
-    <w:lsdException w:name="Plain Table 1" w:uiPriority="41"/>
-    <w:lsdException w:name="Plain Table 2" w:uiPriority="42"/>
-    <w:lsdException w:name="Plain Table 3" w:uiPriority="43"/>
-    <w:lsdException w:name="Plain Table 4" w:uiPriority="44"/>
-    <w:lsdException w:name="Plain Table 5" w:uiPriority="45"/>
-    <w:lsdException w:name="Grid Table Light" w:uiPriority="40"/>
-    <w:lsdException w:name="Grid Table 1 Light" w:uiPriority="46"/>
-    <w:lsdException w:name="Grid Table 2" w:uiPriority="47"/>
-    <w:lsdException w:name="Grid Table 3" w:uiPriority="48"/>
-    <w:lsdException w:name="Grid Table 4" w:uiPriority="49"/>
-    <w:lsdException w:name="Grid Table 5 Dark" w:uiPriority="50"/>
-    <w:lsdException w:name="Grid Table 6 Colorful" w:uiPriority="51"/>
-    <w:lsdException w:name="Grid Table 7 Colorful" w:uiPriority="52"/>
-    <w:lsdException w:name="Grid Table 1 Light Accent 1" w:uiPriority="46"/>
-    <w:lsdException w:name="Grid Table 2 Accent 1" w:uiPriority="47"/>
-    <w:lsdException w:name="Grid Table 3 Accent 1" w:uiPriority="48"/>
-    <w:lsdException w:name="Grid Table 4 Accent 1" w:uiPriority="49"/>
-    <w:lsdException w:name="Grid Table 5 Dark Accent 1" w:uiPriority="50"/>
-    <w:lsdException w:name="Grid Table 6 Colorful Accent 1" w:uiPriority="51"/>
-    <w:lsdException w:name="Grid Table 7 Colorful Accent 1" w:uiPriority="52"/>
-    <w:lsdException w:name="Grid Table 1 Light Accent 2" w:uiPriority="46"/>
-    <w:lsdException w:name="Grid Table 2 Accent 2" w:uiPriority="47"/>
-    <w:lsdException w:name="Grid Table 3 Accent 2" w:uiPriority="48"/>
-    <w:lsdException w:name="Grid Table 4 Accent 2" w:uiPriority="49"/>
-    <w:lsdException w:name="Grid Table 5 Dark Accent 2" w:uiPriority="50"/>
-    <w:lsdException w:name="Grid Table 6 Colorful Accent 2" w:uiPriority="51"/>
-    <w:lsdException w:name="Grid Table 7 Colorful Accent 2" w:uiPriority="52"/>
-    <w:lsdException w:name="Grid Table 1 Light Accent 3" w:uiPriority="46"/>
-    <w:lsdException w:name="Grid Table 2 Accent 3" w:uiPriority="47"/>
-    <w:lsdException w:name="Grid Table 3 Accent 3" w:uiPriority="48"/>
-    <w:lsdException w:name="Grid Table 4 Accent 3" w:uiPriority="49"/>
-    <w:lsdException w:name="Grid Table 5 Dark Accent 3" w:uiPriority="50"/>
-    <w:lsdException w:name="Grid Table 6 Colorful Accent 3" w:uiPriority="51"/>
-    <w:lsdException w:name="Grid Table 7 Colorful Accent 3" w:uiPriority="52"/>
-    <w:lsdException w:name="Grid Table 1 Light Accent 4" w:uiPriority="46"/>
-    <w:lsdException w:name="Grid Table 2 Accent 4" w:uiPriority="47"/>
-    <w:lsdException w:name="Grid Table 3 Accent 4" w:uiPriority="48"/>
-    <w:lsdException w:name="Grid Table 4 Accent 4" w:uiPriority="49"/>
-    <w:lsdException w:name="Grid Table 5 Dark Accent 4" w:uiPriority="50"/>
-    <w:lsdException w:name="Grid Table 6 Colorful Accent 4" w:uiPriority="51"/>
-    <w:lsdException w:name="Grid Table 7 Colorful Accent 4" w:uiPriority="52"/>
-    <w:lsdException w:name="Grid Table 1 Light Accent 5" w:uiPriority="46"/>
-    <w:lsdException w:name="Grid Table 2 Accent 5" w:uiPriority="47"/>
-    <w:lsdException w:name="Grid Table 3 Accent 5" w:uiPriority="48"/>
-    <w:lsdException w:name="Grid Table 4 Accent 5" w:uiPriority="49"/>
-    <w:lsdException w:name="Grid Table 5 Dark Accent 5" w:uiPriority="50"/>
-    <w:lsdException w:name="Grid Table 6 Colorful Accent 5" w:uiPriority="51"/>
-    <w:lsdException w:name="Grid Table 7 Colorful Accent 5" w:uiPriority="52"/>
-    <w:lsdException w:name="Grid Table 1 Light Accent 6" w:uiPriority="46"/>
-    <w:lsdException w:name="Grid Table 2 Accent 6" w:uiPriority="47"/>
-    <w:lsdException w:name="Grid Table 3 Accent 6" w:uiPriority="48"/>
-    <w:lsdException w:name="Grid Table 4 Accent 6" w:uiPriority="49"/>
-    <w:lsdException w:name="Grid Table 5 Dark Accent 6" w:uiPriority="50"/>
-    <w:lsdException w:name="Grid Table 6 Colorful Accent 6" w:uiPriority="51"/>
-    <w:lsdException w:name="Grid Table 7 Colorful Accent 6" w:uiPriority="52"/>
-    <w:lsdException w:name="List Table 1 Light" w:uiPriority="46"/>
-    <w:lsdException w:name="List Table 2" w:uiPriority="47"/>
-    <w:lsdException w:name="List Table 3" w:uiPriority="48"/>
-    <w:lsdException w:name="List Table 4" w:uiPriority="49"/>
-    <w:lsdException w:name="List Table 5 Dark" w:uiPriority="50"/>
-    <w:lsdException w:name="List Table 6 Colorful" w:uiPriority="51"/>
-    <w:lsdException w:name="List Table 7 Colorful" w:uiPriority="52"/>
-    <w:lsdException w:name="List Table 1 Light Accent 1" w:uiPriority="46"/>
-    <w:lsdException w:name="List Table 2 Accent 1" w:uiPriority="47"/>
-    <w:lsdException w:name="List Table 3 Accent 1" w:uiPriority="48"/>
-    <w:lsdException w:name="List Table 4 Accent 1" w:uiPriority="49"/>
-    <w:lsdException w:name="List Table 5 Dark Accent 1" w:uiPriority="50"/>
-    <w:lsdException w:name="List Table 6 Colorful Accent 1" w:uiPriority="51"/>
-    <w:lsdException w:name="List Table 7 Colorful Accent 1" w:uiPriority="52"/>
-    <w:lsdException w:name="List Table 1 Light Accent 2" w:uiPriority="46"/>
-    <w:lsdException w:name="List Table 2 Accent 2" w:uiPriority="47"/>
-    <w:lsdException w:name="List Table 3 Accent 2" w:uiPriority="48"/>
-    <w:lsdException w:name="List Table 4 Accent 2" w:uiPriority="49"/>
-    <w:lsdException w:name="List Table 5 Dark Accent 2" w:uiPriority="50"/>
-    <w:lsdException w:name="List Table 6 Colorful Accent 2" w:uiPriority="51"/>
-    <w:lsdException w:name="List Table 7 Colorful Accent 2" w:uiPriority="52"/>
-    <w:lsdException w:name="List Table 1 Light Accent 3" w:uiPriority="46"/>
-    <w:lsdException w:name="List Table 2 Accent 3" w:uiPriority="47"/>
-    <w:lsdException w:name="List Table 3 Accent 3" w:uiPriority="48"/>
-    <w:lsdException w:name="List Table 4 Accent 3" w:uiPriority="49"/>
-    <w:lsdException w:name="List Table 5 Dark Accent 3" w:uiPriority="50"/>
-    <w:lsdException w:name="List Table 6 Colorful Accent 3" w:uiPriority="51"/>
-    <w:lsdException w:name="List Table 7 Colorful Accent 3" w:uiPriority="52"/>
-    <w:lsdException w:name="List Table 1 Light Accent 4" w:uiPriority="46"/>
-    <w:lsdException w:name="List Table 2 Accent 4" w:uiPriority="47"/>
-    <w:lsdException w:name="List Table 3 Accent 4" w:uiPriority="48"/>
-    <w:lsdException w:name="List Table 4 Accent 4" w:uiPriority="49"/>
-    <w:lsdException w:name="List Table 5 Dark Accent 4" w:uiPriority="50"/>
-    <w:lsdException w:name="List Table 6 Colorful Accent 4" w:uiPriority="51"/>
-    <w:lsdException w:name="List Table 7 Colorful Accent 4" w:uiPriority="52"/>
-    <w:lsdException w:name="List Table 1 Light Accent 5" w:uiPriority="46"/>
-    <w:lsdException w:name="List Table 2 Accent 5" w:uiPriority="47"/>
-    <w:lsdException w:name="List Table 3 Accent 5" w:uiPriority="48"/>
-    <w:lsdException w:name="List Table 4 Accent 5" w:uiPriority="49"/>
-    <w:lsdException w:name="List Table 5 Dark Accent 5" w:uiPriority="50"/>
-    <w:lsdException w:name="List Table 6 Colorful Accent 5" w:uiPriority="51"/>
-    <w:lsdException w:name="List Table 7 Colorful Accent 5" w:uiPriority="52"/>
-    <w:lsdException w:name="List Table 1 Light Accent 6" w:uiPriority="46"/>
-    <w:lsdException w:name="List Table 2 Accent 6" w:uiPriority="47"/>
-    <w:lsdException w:name="List Table 3 Accent 6" w:uiPriority="48"/>
-    <w:lsdException w:name="List Table 4 Accent 6" w:uiPriority="49"/>
-    <w:lsdException w:name="List Table 5 Dark Accent 6" w:uiPriority="50"/>
-    <w:lsdException w:name="List Table 6 Colorful Accent 6" w:uiPriority="51"/>
-    <w:lsdException w:name="List Table 7 Colorful Accent 6" w:uiPriority="52"/>
-  </w:latentStyles>
-  <w:style w:type="paragraph" w:default="1" w:styleId="Normal">
-    <w:name w:val="Normal"/>
-    <w:qFormat/>
-  </w:style>
-  <w:style w:type="character" w:default="1" w:styleId="DefaultParagraphFont">
-    <w:name w:val="Default Paragraph Font"/>
-    <w:uiPriority w:val="1"/>
-    <w:semiHidden/>
-    <w:unhideWhenUsed/>
-  </w:style>
-  <w:style w:type="table" w:default="1" w:styleId="TableNormal">
-    <w:name w:val="Normal Table"/>
-    <w:uiPriority w:val="99"/>
-    <w:semiHidden/>
-    <w:unhideWhenUsed/>
-    <w:tblPr>
-      <w:tblInd w:w="0" w:type="dxa"/>
-      <w:tblCellMar>
-        <w:top w:w="0" w:type="dxa"/>
-        <w:left w:w="108" w:type="dxa"/>
-        <w:bottom w:w="0" w:type="dxa"/>
-        <w:right w:w="108" w:type="dxa"/>
-      </w:tblCellMar>
-    </w:tblPr>
-  </w:style>
-  <w:style w:type="numbering" w:default="1" w:styleId="NoList">
-    <w:name w:val="No List"/>
-    <w:uiPriority w:val="99"/>
-    <w:semiHidden/>
-    <w:unhideWhenUsed/>
-  </w:style>
-  <w:style w:type="paragraph" w:customStyle="1" w:styleId="58D1ED19C6FC40B89B5B12A4C8D78561">
-    <w:name w:val="58D1ED19C6FC40B89B5B12A4C8D78561"/>
-  </w:style>
-  <w:style w:type="paragraph" w:customStyle="1" w:styleId="AB4D9DEC79314369B0923EEF8C94C741">
-    <w:name w:val="AB4D9DEC79314369B0923EEF8C94C741"/>
-  </w:style>
-  <w:style w:type="paragraph" w:customStyle="1" w:styleId="105B6E2C62C341A6808657415695E292">
-    <w:name w:val="105B6E2C62C341A6808657415695E292"/>
-  </w:style>
-  <w:style w:type="paragraph" w:customStyle="1" w:styleId="21BB63649A4F4A0284368DBCF565EBB3">
-    <w:name w:val="21BB63649A4F4A0284368DBCF565EBB3"/>
-  </w:style>
-  <w:style w:type="paragraph" w:customStyle="1" w:styleId="EBE68571ABB84FC1908D99CB00F2972F">
-    <w:name w:val="EBE68571ABB84FC1908D99CB00F2972F"/>
-  </w:style>
-  <w:style w:type="paragraph" w:customStyle="1" w:styleId="10BB0DCD6FB748B5BDF62C37163E74CA">
-    <w:name w:val="10BB0DCD6FB748B5BDF62C37163E74CA"/>
-  </w:style>
-  <w:style w:type="paragraph" w:customStyle="1" w:styleId="16D54DBAD56947CAA5E71AD580177917">
-    <w:name w:val="16D54DBAD56947CAA5E71AD580177917"/>
-  </w:style>
-  <w:style w:type="paragraph" w:styleId="ListBullet">
-    <w:name w:val="List Bullet"/>
-    <w:basedOn w:val="Normal"/>
-    <w:uiPriority w:val="10"/>
-    <w:unhideWhenUsed/>
-    <w:qFormat/>
-    <w:pPr>
-      <w:numPr>
-        <w:numId w:val="1"/>
-      </w:numPr>
-      <w:spacing w:before="120" w:after="200" w:line="264" w:lineRule="auto"/>
-    </w:pPr>
-    <w:rPr>
-      <w:rFonts w:eastAsiaTheme="minorHAnsi"/>
-      <w:color w:val="595959" w:themeColor="text1" w:themeTint="A6"/>
-    </w:rPr>
-  </w:style>
-  <w:style w:type="paragraph" w:customStyle="1" w:styleId="D72B492C11274B40ACBA77D2C3651909">
-    <w:name w:val="D72B492C11274B40ACBA77D2C3651909"/>
-  </w:style>
-  <w:style w:type="paragraph" w:customStyle="1" w:styleId="A9E092A6986A401E8F72828B55B684E8">
-    <w:name w:val="A9E092A6986A401E8F72828B55B684E8"/>
-  </w:style>
-  <w:style w:type="paragraph" w:customStyle="1" w:styleId="DC243E1A832D455CB08C6A0045EB65DF">
-    <w:name w:val="DC243E1A832D455CB08C6A0045EB65DF"/>
-  </w:style>
-  <w:style w:type="paragraph" w:customStyle="1" w:styleId="D5D24CC0A5F142B898E09AFAF9EF556A">
-    <w:name w:val="D5D24CC0A5F142B898E09AFAF9EF556A"/>
-    <w:rsid w:val="00EC5B1C"/>
-  </w:style>
-  <w:style w:type="paragraph" w:customStyle="1" w:styleId="F66A87F0DB31462EBC7F69314B2B3AB4">
-    <w:name w:val="F66A87F0DB31462EBC7F69314B2B3AB4"/>
-    <w:rsid w:val="00EC5B1C"/>
-  </w:style>
-  <w:style w:type="character" w:styleId="PlaceholderText">
-    <w:name w:val="Placeholder Text"/>
-    <w:basedOn w:val="DefaultParagraphFont"/>
-    <w:uiPriority w:val="99"/>
-    <w:semiHidden/>
-    <w:rsid w:val="00EC5B1C"/>
-    <w:rPr>
-      <w:color w:val="595959" w:themeColor="text1" w:themeTint="A6"/>
-    </w:rPr>
-  </w:style>
-</w:styles>
-</file>
-
-<file path=word/glossary/webSettings.xml><?xml version="1.0" encoding="utf-8"?>
-<w:webSettings xmlns:mc="http://schemas.openxmlformats.org/markup-compatibility/2006" xmlns:r="http://schemas.openxmlformats.org/officeDocument/2006/relationships" xmlns:w="http://schemas.openxmlformats.org/wordprocessingml/2006/main" xmlns:w14="http://schemas.microsoft.com/office/word/2010/wordml" xmlns:w15="http://schemas.microsoft.com/office/word/2012/wordml" xmlns:w16se="http://schemas.microsoft.com/office/word/2015/wordml/symex" mc:Ignorable="w14 w15 w16se">
-  <w:optimizeForBrowser/>
-  <w:allowPNG/>
-</w:webSettings>
 </file>
 
 <file path=word/theme/theme1.xml><?xml version="1.0" encoding="utf-8"?>

</xml_diff>

<commit_message>
added GUI, result is wrong. needs fix
</commit_message>
<xml_diff>
--- a/external/Seamless Cloning.docx
+++ b/external/Seamless Cloning.docx
@@ -728,80 +728,83 @@
       <w:r>
         <w:t>-</w:t>
       </w:r>
+      <w:r>
+        <w:t>14, intel i5</w:t>
+      </w:r>
+      <w:r>
+        <w:rPr>
+          <w:b/>
+          <w:bCs/>
+        </w:rPr>
+        <w:t>:</w:t>
+      </w:r>
+      <w:r>
+        <w:rPr>
+          <w:b/>
+          <w:bCs/>
+        </w:rPr>
+        <w:br/>
+      </w:r>
+      <w:r>
+        <w:t>Shepard's seamless cloning RGB: 100%|</w:t>
+      </w:r>
+      <w:r>
+        <w:rPr>
+          <w:rFonts w:ascii="Times New Roman" w:hAnsi="Times New Roman" w:cs="Times New Roman"/>
+        </w:rPr>
+        <w:t>██████████</w:t>
+      </w:r>
+      <w:r>
+        <w:t xml:space="preserve">| 3/3 [00:00&lt;00:00,  </w:t>
+      </w:r>
+      <w:r>
+        <w:rPr>
+          <w:b/>
+          <w:bCs/>
+        </w:rPr>
+        <w:t>8.56it/s</w:t>
+      </w:r>
+      <w:r>
+        <w:t>]</w:t>
+      </w:r>
+      <w:r>
+        <w:br/>
+        <w:t>Po</w:t>
+      </w:r>
+      <w:r>
+        <w:t>i</w:t>
+      </w:r>
+      <w:r>
+        <w:t>sson seamless cloning RGB: 100%|</w:t>
+      </w:r>
+      <w:r>
+        <w:rPr>
+          <w:rFonts w:ascii="Times New Roman" w:hAnsi="Times New Roman" w:cs="Times New Roman"/>
+        </w:rPr>
+        <w:t>██████████</w:t>
+      </w:r>
+      <w:r>
+        <w:t>| 3/3 [03:36&lt;00:00</w:t>
+      </w:r>
+      <w:r>
+        <w:rPr>
+          <w:b/>
+          <w:bCs/>
+        </w:rPr>
+        <w:t>, 72.16s/it</w:t>
+      </w:r>
+      <w:r>
+        <w:t>]</w:t>
+      </w:r>
+    </w:p>
+    <w:p>
+      <w:r>
+        <w:t>Where one iteration</w:t>
+      </w:r>
       <w:bookmarkStart w:id="5" w:name="_GoBack"/>
       <w:bookmarkEnd w:id="5"/>
       <w:r>
-        <w:t>14, intel i5</w:t>
-      </w:r>
-      <w:r>
-        <w:rPr>
-          <w:b/>
-          <w:bCs/>
-        </w:rPr>
-        <w:t>:</w:t>
-      </w:r>
-      <w:r>
-        <w:rPr>
-          <w:b/>
-          <w:bCs/>
-        </w:rPr>
-        <w:br/>
-      </w:r>
-      <w:r>
-        <w:t>Shepard's seamless cloning RGB: 100%|</w:t>
-      </w:r>
-      <w:r>
-        <w:rPr>
-          <w:rFonts w:ascii="Times New Roman" w:hAnsi="Times New Roman" w:cs="Times New Roman"/>
-        </w:rPr>
-        <w:t>██████████</w:t>
-      </w:r>
-      <w:r>
-        <w:t xml:space="preserve">| 3/3 [00:00&lt;00:00,  </w:t>
-      </w:r>
-      <w:r>
-        <w:rPr>
-          <w:b/>
-          <w:bCs/>
-        </w:rPr>
-        <w:t>8.56it/s</w:t>
-      </w:r>
-      <w:r>
-        <w:t>]</w:t>
-      </w:r>
-      <w:r>
-        <w:br/>
-        <w:t>Po</w:t>
-      </w:r>
-      <w:r>
-        <w:t>i</w:t>
-      </w:r>
-      <w:r>
-        <w:t>sson seamless cloning RGB: 100%|</w:t>
-      </w:r>
-      <w:r>
-        <w:rPr>
-          <w:rFonts w:ascii="Times New Roman" w:hAnsi="Times New Roman" w:cs="Times New Roman"/>
-        </w:rPr>
-        <w:t>██████████</w:t>
-      </w:r>
-      <w:r>
-        <w:t>| 3/3 [03:36&lt;00:00</w:t>
-      </w:r>
-      <w:r>
-        <w:rPr>
-          <w:b/>
-          <w:bCs/>
-        </w:rPr>
-        <w:t>, 72.16s/it</w:t>
-      </w:r>
-      <w:r>
-        <w:t>]</w:t>
-      </w:r>
-    </w:p>
-    <w:p>
-      <w:r>
-        <w:t>Where one iteration corresponds to one of the 3 RGB channel processing.</w:t>
+        <w:t xml:space="preserve"> corresponds to one of the 3 RGB channel processing.</w:t>
       </w:r>
     </w:p>
     <w:sectPr>

</xml_diff>

<commit_message>
added brush size slider.
</commit_message>
<xml_diff>
--- a/external/Seamless Cloning.docx
+++ b/external/Seamless Cloning.docx
@@ -440,20 +440,27 @@
       </w:r>
     </w:p>
     <w:p>
+      <w:pPr>
+        <w:rPr>
+          <w:noProof/>
+        </w:rPr>
+      </w:pPr>
       <w:r>
         <w:t>Results:</w:t>
       </w:r>
       <w:r>
         <w:t xml:space="preserve"> </w:t>
       </w:r>
+    </w:p>
+    <w:p>
       <w:r>
         <w:rPr>
           <w:noProof/>
         </w:rPr>
         <w:drawing>
           <wp:inline distT="0" distB="0" distL="0" distR="0">
-            <wp:extent cx="5486400" cy="3629025"/>
-            <wp:effectExtent l="0" t="0" r="0" b="9525"/>
+            <wp:extent cx="4946123" cy="4105275"/>
+            <wp:effectExtent l="0" t="0" r="6985" b="0"/>
             <wp:docPr id="3" name="Picture 3" descr="C:\Users\USER1\AppData\Local\Microsoft\Windows\INetCache\Content.Word\shepard-monkey-big.png"/>
             <wp:cNvGraphicFramePr>
               <a:graphicFrameLocks xmlns:a="http://schemas.openxmlformats.org/drawingml/2006/main" noChangeAspect="1"/>
@@ -467,7 +474,7 @@
                       <a:picLocks noChangeAspect="1" noChangeArrowheads="1"/>
                     </pic:cNvPicPr>
                   </pic:nvPicPr>
-                  <pic:blipFill>
+                  <pic:blipFill rotWithShape="1">
                     <a:blip r:embed="rId12">
                       <a:extLst>
                         <a:ext uri="{28A0092B-C50C-407E-A947-70E740481C1C}">
@@ -475,15 +482,13 @@
                         </a:ext>
                       </a:extLst>
                     </a:blip>
-                    <a:srcRect/>
-                    <a:stretch>
-                      <a:fillRect/>
-                    </a:stretch>
+                    <a:srcRect l="18896" t="7280" r="20003" b="2269"/>
+                    <a:stretch/>
                   </pic:blipFill>
                   <pic:spPr bwMode="auto">
                     <a:xfrm>
                       <a:off x="0" y="0"/>
-                      <a:ext cx="5486400" cy="3629025"/>
+                      <a:ext cx="4968596" cy="4123928"/>
                     </a:xfrm>
                     <a:prstGeom prst="rect">
                       <a:avLst/>
@@ -492,6 +497,11 @@
                     <a:ln>
                       <a:noFill/>
                     </a:ln>
+                    <a:extLst>
+                      <a:ext uri="{53640926-AAD7-44D8-BBD7-CCE9431645EC}">
+                        <a14:shadowObscured xmlns:a14="http://schemas.microsoft.com/office/drawing/2010/main"/>
+                      </a:ext>
+                    </a:extLst>
                   </pic:spPr>
                 </pic:pic>
               </a:graphicData>
@@ -502,8 +512,9 @@
     </w:p>
     <w:p>
       <w:r>
+        <w:lastRenderedPageBreak/>
         <w:pict>
-          <v:shape id="_x0000_i1068" type="#_x0000_t75" style="width:6in;height:213.75pt">
+          <v:shape id="_x0000_i1088" type="#_x0000_t75" style="width:474.75pt;height:327.75pt">
             <v:imagedata r:id="rId13" o:title="shepards-monkey"/>
           </v:shape>
         </w:pict>
@@ -514,6 +525,17 @@
       <w:r>
         <w:br/>
       </w:r>
+      <w:r>
+        <w:br/>
+      </w:r>
+      <w:r>
+        <w:br/>
+      </w:r>
+      <w:r>
+        <w:br/>
+      </w:r>
+    </w:p>
+    <w:p>
       <w:r>
         <w:lastRenderedPageBreak/>
         <w:t xml:space="preserve">Additional </w:t>
@@ -585,18 +607,18 @@
       </w:r>
       <w:r>
         <w:pict>
-          <v:shape id="_x0000_i1074" type="#_x0000_t75" style="width:6in;height:324pt">
-            <v:imagedata r:id="rId15" o:title="shepards-undersea"/>
+          <v:shape id="_x0000_i1086" type="#_x0000_t75" style="width:6in;height:324pt">
+            <v:imagedata r:id="rId15" o:title="poisson-undersea"/>
           </v:shape>
         </w:pict>
       </w:r>
     </w:p>
+    <w:p/>
     <w:p>
       <w:pPr>
         <w:pStyle w:val="Heading1"/>
       </w:pPr>
       <w:r>
-        <w:lastRenderedPageBreak/>
         <w:t>Part C</w:t>
       </w:r>
     </w:p>
@@ -799,12 +821,149 @@
     </w:p>
     <w:p>
       <w:r>
-        <w:t>Where one iteration</w:t>
+        <w:t>Where one iteration corresponds to one of the 3 RGB channel processing.</w:t>
+      </w:r>
+    </w:p>
+    <w:p/>
+    <w:p>
+      <w:pPr>
+        <w:pStyle w:val="Heading1"/>
+      </w:pPr>
+      <w:r>
+        <w:t xml:space="preserve">Part </w:t>
+      </w:r>
+      <w:r>
+        <w:t>D</w:t>
+      </w:r>
+    </w:p>
+    <w:p>
+      <w:r>
+        <w:t>I have implemented a simple GUI using open-cv interface API.</w:t>
+      </w:r>
+    </w:p>
+    <w:p>
+      <w:r>
+        <w:t>Usage:</w:t>
+      </w:r>
+    </w:p>
+    <w:p>
+      <w:r>
+        <w:t xml:space="preserve">python run_clone.py [options] </w:t>
+      </w:r>
+    </w:p>
+    <w:p>
+      <w:r>
+        <w:t xml:space="preserve">        Options: </w:t>
+      </w:r>
+    </w:p>
+    <w:p>
+      <w:r>
+        <w:t xml:space="preserve">        </w:t>
+      </w:r>
+      <w:r>
+        <w:tab/>
+        <w:t>-h</w:t>
+      </w:r>
+      <w:r>
+        <w:tab/>
+        <w:t xml:space="preserve"> Flag to specify a brief help message and </w:t>
+      </w:r>
+      <w:r>
+        <w:t>exits.</w:t>
+      </w:r>
+    </w:p>
+    <w:p>
+      <w:r>
+        <w:t xml:space="preserve">        </w:t>
+      </w:r>
+      <w:r>
+        <w:tab/>
+        <w:t>-s</w:t>
+      </w:r>
+      <w:r>
+        <w:tab/>
+        <w:t>(Required) Specify a source image.</w:t>
+      </w:r>
+    </w:p>
+    <w:p>
+      <w:r>
+        <w:t xml:space="preserve">        </w:t>
+      </w:r>
+      <w:r>
+        <w:tab/>
+        <w:t>-t</w:t>
+      </w:r>
+      <w:r>
+        <w:tab/>
+        <w:t>(Required) Specify a target image.</w:t>
+      </w:r>
+    </w:p>
+    <w:p>
+      <w:pPr>
+        <w:ind w:left="720" w:hanging="720"/>
+      </w:pPr>
+      <w:r>
+        <w:t xml:space="preserve">        </w:t>
+      </w:r>
+      <w:r>
+        <w:tab/>
+        <w:t>-m</w:t>
+      </w:r>
+      <w:r>
+        <w:tab/>
+        <w:t xml:space="preserve">(Optional) Specify a mask image with the object in white and other part </w:t>
+      </w:r>
+      <w:proofErr w:type="gramStart"/>
+      <w:r>
+        <w:t xml:space="preserve">in </w:t>
+      </w:r>
+      <w:r>
+        <w:t xml:space="preserve"> </w:t>
+      </w:r>
+      <w:r>
+        <w:t>black</w:t>
       </w:r>
       <w:bookmarkStart w:id="5" w:name="_GoBack"/>
       <w:bookmarkEnd w:id="5"/>
-      <w:r>
-        <w:t xml:space="preserve"> corresponds to one of the 3 RGB channel processing.</w:t>
+      <w:proofErr w:type="gramEnd"/>
+      <w:r>
+        <w:t>, ignore this option if you plan to draw it later.</w:t>
+      </w:r>
+    </w:p>
+    <w:p>
+      <w:pPr>
+        <w:ind w:left="1440" w:hanging="720"/>
+      </w:pPr>
+      <w:r>
+        <w:t>-x</w:t>
+      </w:r>
+      <w:r>
+        <w:tab/>
+        <w:t>(Optional) Flag to specify a mode, either '</w:t>
+      </w:r>
+      <w:proofErr w:type="spellStart"/>
+      <w:r>
+        <w:t>possion</w:t>
+      </w:r>
+      <w:proofErr w:type="spellEnd"/>
+      <w:r>
+        <w:t>' or '</w:t>
+      </w:r>
+      <w:proofErr w:type="spellStart"/>
+      <w:r>
+        <w:t>shepard</w:t>
+      </w:r>
+      <w:proofErr w:type="spellEnd"/>
+      <w:r>
+        <w:t xml:space="preserve">'. default is </w:t>
+      </w:r>
+      <w:proofErr w:type="spellStart"/>
+      <w:r>
+        <w:t>possion</w:t>
+      </w:r>
+      <w:proofErr w:type="spellEnd"/>
+      <w:r>
+        <w:t>.</w:t>
       </w:r>
     </w:p>
     <w:sectPr>
@@ -867,7 +1026,7 @@
       <w:rPr>
         <w:noProof/>
       </w:rPr>
-      <w:t>6</w:t>
+      <w:t>7</w:t>
     </w:r>
     <w:r>
       <w:fldChar w:fldCharType="end"/>

</xml_diff>

<commit_message>
added  pdf. almost submittable commit.
</commit_message>
<xml_diff>
--- a/external/Seamless Cloning.docx
+++ b/external/Seamless Cloning.docx
@@ -325,7 +325,6 @@
           <w:rFonts w:eastAsiaTheme="minorEastAsia"/>
         </w:rPr>
       </w:pPr>
-      <w:bookmarkStart w:id="5" w:name="_GoBack"/>
       <w:r>
         <w:rPr>
           <w:rFonts w:eastAsiaTheme="minorEastAsia"/>
@@ -357,7 +356,6 @@
           </v:shape>
         </w:pict>
       </w:r>
-      <w:bookmarkEnd w:id="5"/>
     </w:p>
     <w:p>
       <w:pPr>
@@ -1414,8 +1412,123 @@
         </w:drawing>
       </w:r>
     </w:p>
+    <w:p/>
+    <w:p>
+      <w:pPr>
+        <w:pStyle w:val="Heading1"/>
+      </w:pPr>
+      <w:r>
+        <w:t>Part D</w:t>
+      </w:r>
+    </w:p>
+    <w:p>
+      <w:r>
+        <w:t xml:space="preserve">I’ve added for </w:t>
+      </w:r>
+      <w:proofErr w:type="spellStart"/>
+      <w:r>
+        <w:t>Possion</w:t>
+      </w:r>
+      <w:proofErr w:type="spellEnd"/>
+      <w:r>
+        <w:t xml:space="preserve"> solver of part a the ability to pass a special gradient field.</w:t>
+      </w:r>
+      <w:r>
+        <w:br/>
+        <w:t>One of which I’ve implemented is the one from the paper equation 12:</w:t>
+      </w:r>
+      <w:r>
+        <w:br/>
+      </w:r>
+      <w:r>
+        <w:rPr>
+          <w:noProof/>
+        </w:rPr>
+        <w:drawing>
+          <wp:inline distT="0" distB="0" distL="0" distR="0" wp14:anchorId="51F30186" wp14:editId="2B0FC4BC">
+            <wp:extent cx="4191000" cy="539397"/>
+            <wp:effectExtent l="0" t="0" r="0" b="0"/>
+            <wp:docPr id="10" name="Picture 10"/>
+            <wp:cNvGraphicFramePr>
+              <a:graphicFrameLocks xmlns:a="http://schemas.openxmlformats.org/drawingml/2006/main" noChangeAspect="1"/>
+            </wp:cNvGraphicFramePr>
+            <a:graphic xmlns:a="http://schemas.openxmlformats.org/drawingml/2006/main">
+              <a:graphicData uri="http://schemas.openxmlformats.org/drawingml/2006/picture">
+                <pic:pic xmlns:pic="http://schemas.openxmlformats.org/drawingml/2006/picture">
+                  <pic:nvPicPr>
+                    <pic:cNvPr id="1" name=""/>
+                    <pic:cNvPicPr/>
+                  </pic:nvPicPr>
+                  <pic:blipFill>
+                    <a:blip r:embed="rId20"/>
+                    <a:stretch>
+                      <a:fillRect/>
+                    </a:stretch>
+                  </pic:blipFill>
+                  <pic:spPr>
+                    <a:xfrm>
+                      <a:off x="0" y="0"/>
+                      <a:ext cx="4370117" cy="562450"/>
+                    </a:xfrm>
+                    <a:prstGeom prst="rect">
+                      <a:avLst/>
+                    </a:prstGeom>
+                  </pic:spPr>
+                </pic:pic>
+              </a:graphicData>
+            </a:graphic>
+          </wp:inline>
+        </w:drawing>
+      </w:r>
+    </w:p>
+    <w:p>
+      <w:r>
+        <w:t xml:space="preserve">In the result we can see the advantage of not blurring the background where there </w:t>
+      </w:r>
+      <w:proofErr w:type="gramStart"/>
+      <w:r>
+        <w:t>is</w:t>
+      </w:r>
+      <w:proofErr w:type="gramEnd"/>
+      <w:r>
+        <w:t xml:space="preserve"> no written letters, however, it comes with bad color artifacts.</w:t>
+      </w:r>
+    </w:p>
+    <w:p>
+      <w:r>
+        <w:lastRenderedPageBreak/>
+        <w:t>Without the special gradient field:</w:t>
+      </w:r>
+      <w:r>
+        <w:br/>
+      </w:r>
+      <w:bookmarkStart w:id="5" w:name="_GoBack"/>
+      <w:r>
+        <w:pict>
+          <v:shape id="_x0000_i1101" type="#_x0000_t75" style="width:349.5pt;height:261.75pt">
+            <v:imagedata r:id="rId21" o:title="possion-laplacian-coarse-special-big"/>
+          </v:shape>
+        </w:pict>
+      </w:r>
+      <w:bookmarkEnd w:id="5"/>
+    </w:p>
+    <w:p>
+      <w:r>
+        <w:t>With the (12) equation gradient field:</w:t>
+      </w:r>
+    </w:p>
+    <w:p>
+      <w:r>
+        <w:pict>
+          <v:shape id="_x0000_i1102" type="#_x0000_t75" style="width:344.25pt;height:258pt">
+            <v:imagedata r:id="rId22" o:title="possion-laplacian-coarse-special-grad-big"/>
+          </v:shape>
+        </w:pict>
+      </w:r>
+    </w:p>
+    <w:p/>
     <w:sectPr>
-      <w:footerReference w:type="default" r:id="rId20"/>
+      <w:footerReference w:type="default" r:id="rId23"/>
       <w:pgSz w:w="12240" w:h="15840"/>
       <w:pgMar w:top="1728" w:right="1800" w:bottom="1440" w:left="1800" w:header="720" w:footer="720" w:gutter="0"/>
       <w:pgNumType w:start="0"/>
@@ -1474,7 +1587,7 @@
       <w:rPr>
         <w:noProof/>
       </w:rPr>
-      <w:t>2</w:t>
+      <w:t>13</w:t>
     </w:r>
     <w:r>
       <w:fldChar w:fldCharType="end"/>

</xml_diff>